<commit_message>
"add new heurisics and bug fix in mda_problem"
</commit_message>
<xml_diff>
--- a/hw1.docx
+++ b/hw1.docx
@@ -1290,11 +1290,19 @@
                 <w:rFonts w:ascii="David" w:hAnsi="David" w:cs="David"/>
               </w:rPr>
             </w:pPr>
+            <w:proofErr w:type="gramStart"/>
             <w:r>
               <w:rPr>
                 <w:rFonts w:ascii="David" w:hAnsi="David" w:cs="David"/>
               </w:rPr>
-              <w:t>3.845214844  [mins]</w:t>
+              <w:t>3.845214844  [</w:t>
+            </w:r>
+            <w:proofErr w:type="gramEnd"/>
+            <w:r>
+              <w:rPr>
+                <w:rFonts w:ascii="David" w:hAnsi="David" w:cs="David"/>
+              </w:rPr>
+              <w:t>mins]</w:t>
             </w:r>
           </w:p>
         </w:tc>
@@ -1389,11 +1397,19 @@
                 <w:rFonts w:ascii="David" w:hAnsi="David" w:cs="David"/>
               </w:rPr>
             </w:pPr>
+            <w:proofErr w:type="gramStart"/>
             <w:r>
               <w:rPr>
                 <w:rFonts w:ascii="David" w:hAnsi="David" w:cs="David"/>
               </w:rPr>
-              <w:t>2.255859375  [hours]</w:t>
+              <w:t>2.255859375  [</w:t>
+            </w:r>
+            <w:proofErr w:type="gramEnd"/>
+            <w:r>
+              <w:rPr>
+                <w:rFonts w:ascii="David" w:hAnsi="David" w:cs="David"/>
+              </w:rPr>
+              <w:t>hours]</w:t>
             </w:r>
           </w:p>
         </w:tc>
@@ -1486,7 +1502,21 @@
               <w:rPr>
                 <w:rFonts w:ascii="David" w:hAnsi="David" w:cs="David"/>
               </w:rPr>
-              <w:t>19.55777407   [hours]</w:t>
+              <w:t>19.55777407</w:t>
+            </w:r>
+            <w:proofErr w:type="gramStart"/>
+            <w:r>
+              <w:rPr>
+                <w:rFonts w:ascii="David" w:hAnsi="David" w:cs="David"/>
+              </w:rPr>
+              <w:t xml:space="preserve">   [</w:t>
+            </w:r>
+            <w:proofErr w:type="gramEnd"/>
+            <w:r>
+              <w:rPr>
+                <w:rFonts w:ascii="David" w:hAnsi="David" w:cs="David"/>
+              </w:rPr>
+              <w:t>hours]</w:t>
             </w:r>
           </w:p>
         </w:tc>
@@ -1579,7 +1609,21 @@
               <w:rPr>
                 <w:rFonts w:ascii="David" w:hAnsi="David" w:cs="David"/>
               </w:rPr>
-              <w:t>3.69140625     [days]</w:t>
+              <w:t xml:space="preserve">3.69140625  </w:t>
+            </w:r>
+            <w:proofErr w:type="gramStart"/>
+            <w:r>
+              <w:rPr>
+                <w:rFonts w:ascii="David" w:hAnsi="David" w:cs="David"/>
+              </w:rPr>
+              <w:t xml:space="preserve">   [</w:t>
+            </w:r>
+            <w:proofErr w:type="gramEnd"/>
+            <w:r>
+              <w:rPr>
+                <w:rFonts w:ascii="David" w:hAnsi="David" w:cs="David"/>
+              </w:rPr>
+              <w:t>days]</w:t>
             </w:r>
           </w:p>
         </w:tc>
@@ -1672,7 +1716,21 @@
               <w:rPr>
                 <w:rFonts w:ascii="David" w:hAnsi="David" w:cs="David"/>
               </w:rPr>
-              <w:t>5.33203125     [months]</w:t>
+              <w:t xml:space="preserve">5.33203125  </w:t>
+            </w:r>
+            <w:proofErr w:type="gramStart"/>
+            <w:r>
+              <w:rPr>
+                <w:rFonts w:ascii="David" w:hAnsi="David" w:cs="David"/>
+              </w:rPr>
+              <w:t xml:space="preserve">   [</w:t>
+            </w:r>
+            <w:proofErr w:type="gramEnd"/>
+            <w:r>
+              <w:rPr>
+                <w:rFonts w:ascii="David" w:hAnsi="David" w:cs="David"/>
+              </w:rPr>
+              <w:t>months]</w:t>
             </w:r>
           </w:p>
         </w:tc>
@@ -1765,7 +1823,21 @@
               <w:rPr>
                 <w:rFonts w:ascii="David" w:hAnsi="David" w:cs="David"/>
               </w:rPr>
-              <w:t>21.0546875     [ years]</w:t>
+              <w:t xml:space="preserve">21.0546875  </w:t>
+            </w:r>
+            <w:proofErr w:type="gramStart"/>
+            <w:r>
+              <w:rPr>
+                <w:rFonts w:ascii="David" w:hAnsi="David" w:cs="David"/>
+              </w:rPr>
+              <w:t xml:space="preserve">   [</w:t>
+            </w:r>
+            <w:proofErr w:type="gramEnd"/>
+            <w:r>
+              <w:rPr>
+                <w:rFonts w:ascii="David" w:hAnsi="David" w:cs="David"/>
+              </w:rPr>
+              <w:t xml:space="preserve"> years]</w:t>
             </w:r>
           </w:p>
         </w:tc>
@@ -1858,7 +1930,21 @@
               <w:rPr>
                 <w:rFonts w:ascii="David" w:hAnsi="David" w:cs="David"/>
               </w:rPr>
-              <w:t>1.0828125       [thousand years]</w:t>
+              <w:t xml:space="preserve">1.0828125    </w:t>
+            </w:r>
+            <w:proofErr w:type="gramStart"/>
+            <w:r>
+              <w:rPr>
+                <w:rFonts w:ascii="David" w:hAnsi="David" w:cs="David"/>
+              </w:rPr>
+              <w:t xml:space="preserve">   [</w:t>
+            </w:r>
+            <w:proofErr w:type="gramEnd"/>
+            <w:r>
+              <w:rPr>
+                <w:rFonts w:ascii="David" w:hAnsi="David" w:cs="David"/>
+              </w:rPr>
+              <w:t>thousand years]</w:t>
             </w:r>
           </w:p>
         </w:tc>
@@ -2046,6 +2132,7 @@
                 <w:rFonts w:ascii="David" w:hAnsi="David" w:cs="David"/>
               </w:rPr>
             </w:pPr>
+            <w:proofErr w:type="gramStart"/>
             <w:r>
               <w:rPr>
                 <w:rFonts w:ascii="David" w:hAnsi="David" w:cs="David"/>
@@ -2056,7 +2143,14 @@
               <w:rPr>
                 <w:rFonts w:ascii="David" w:hAnsi="David" w:cs="David"/>
               </w:rPr>
-              <w:t xml:space="preserve">  [million years]</w:t>
+              <w:t xml:space="preserve">  [</w:t>
+            </w:r>
+            <w:proofErr w:type="gramEnd"/>
+            <w:r>
+              <w:rPr>
+                <w:rFonts w:ascii="David" w:hAnsi="David" w:cs="David"/>
+              </w:rPr>
+              <w:t>million years]</w:t>
             </w:r>
           </w:p>
         </w:tc>
@@ -2309,7 +2403,14 @@
         <w:rPr>
           <w:rFonts w:ascii="David" w:eastAsiaTheme="minorEastAsia" w:hAnsi="David" w:cs="David"/>
         </w:rPr>
-        <w:t>)=True</w:t>
+        <w:t>)=</w:t>
+      </w:r>
+      <w:proofErr w:type="gramStart"/>
+      <w:r>
+        <w:rPr>
+          <w:rFonts w:ascii="David" w:eastAsiaTheme="minorEastAsia" w:hAnsi="David" w:cs="David"/>
+        </w:rPr>
+        <w:t>True</w:t>
       </w:r>
       <w:r>
         <w:rPr>
@@ -2329,7 +2430,15 @@
           <w:rFonts w:ascii="David" w:hAnsi="David" w:cs="David"/>
           <w:rtl/>
         </w:rPr>
-        <w:t xml:space="preserve">לכל </w:t>
+        <w:t>לכל</w:t>
+      </w:r>
+      <w:proofErr w:type="gramEnd"/>
+      <w:r>
+        <w:rPr>
+          <w:rFonts w:ascii="David" w:hAnsi="David" w:cs="David"/>
+          <w:rtl/>
+        </w:rPr>
+        <w:t xml:space="preserve"> </w:t>
       </w:r>
       <w:proofErr w:type="spellStart"/>
       <w:r>
@@ -5311,6 +5420,7 @@
         <w:t xml:space="preserve"> find-state(</w:t>
       </w:r>
       <w:proofErr w:type="spellStart"/>
+      <w:proofErr w:type="gramStart"/>
       <w:r>
         <w:rPr>
           <w:rFonts w:ascii="David" w:hAnsi="David" w:cs="David"/>
@@ -5319,6 +5429,7 @@
         <w:t>s,CLOSED</w:t>
       </w:r>
       <w:proofErr w:type="spellEnd"/>
+      <w:proofErr w:type="gramEnd"/>
       <w:r>
         <w:rPr>
           <w:rFonts w:ascii="David" w:hAnsi="David" w:cs="David"/>
@@ -5356,12 +5467,21 @@
         <w:t>old_node</w:t>
       </w:r>
       <w:proofErr w:type="spellEnd"/>
-      <w:r>
-        <w:rPr>
-          <w:rFonts w:ascii="David" w:hAnsi="David" w:cs="David"/>
-          <w:i/>
-        </w:rPr>
-        <w:t xml:space="preserve">: ; A node with </w:t>
+      <w:proofErr w:type="gramStart"/>
+      <w:r>
+        <w:rPr>
+          <w:rFonts w:ascii="David" w:hAnsi="David" w:cs="David"/>
+          <w:i/>
+        </w:rPr>
+        <w:t>: ;</w:t>
+      </w:r>
+      <w:proofErr w:type="gramEnd"/>
+      <w:r>
+        <w:rPr>
+          <w:rFonts w:ascii="David" w:hAnsi="David" w:cs="David"/>
+          <w:i/>
+        </w:rPr>
+        <w:t xml:space="preserve"> A node with </w:t>
       </w:r>
       <w:proofErr w:type="spellStart"/>
       <w:r>
@@ -5409,7 +5529,7 @@
         </w:tabs>
         <w:jc w:val="both"/>
         <w:rPr>
-          <w:rFonts w:ascii="David" w:hAnsi="David" w:cs="David" w:hint="cs"/>
+          <w:rFonts w:ascii="David" w:hAnsi="David" w:cs="David"/>
           <w:i/>
           <w:rtl/>
         </w:rPr>
@@ -5490,7 +5610,23 @@
           <w:rFonts w:ascii="David" w:hAnsi="David" w:cs="David"/>
           <w:i/>
         </w:rPr>
-        <w:t>state_to_expand.visited_labs</w:t>
+        <w:t>state_to_</w:t>
+      </w:r>
+      <w:proofErr w:type="gramStart"/>
+      <w:r>
+        <w:rPr>
+          <w:rFonts w:ascii="David" w:hAnsi="David" w:cs="David"/>
+          <w:i/>
+        </w:rPr>
+        <w:t>expand.visited</w:t>
+      </w:r>
+      <w:proofErr w:type="gramEnd"/>
+      <w:r>
+        <w:rPr>
+          <w:rFonts w:ascii="David" w:hAnsi="David" w:cs="David"/>
+          <w:i/>
+        </w:rPr>
+        <w:t>_labs</w:t>
       </w:r>
       <w:proofErr w:type="spellEnd"/>
       <w:r>
@@ -5743,10 +5879,399 @@
         <w:rPr>
           <w:rFonts w:ascii="David" w:hAnsi="David" w:cs="David"/>
           <w:i/>
-          <w:rtl/>
-        </w:rPr>
-      </w:pPr>
-    </w:p>
+        </w:rPr>
+      </w:pPr>
+      <w:r>
+        <w:rPr>
+          <w:rFonts w:ascii="David" w:hAnsi="David" w:cs="David" w:hint="cs"/>
+          <w:i/>
+          <w:rtl/>
+        </w:rPr>
+        <w:lastRenderedPageBreak/>
+        <w:t>31.</w:t>
+      </w:r>
+      <w:r>
+        <w:rPr>
+          <w:rFonts w:ascii="David" w:hAnsi="David" w:cs="David" w:hint="cs"/>
+          <w:i/>
+        </w:rPr>
+        <w:t xml:space="preserve"> </w:t>
+      </w:r>
+    </w:p>
+    <w:tbl>
+      <w:tblPr>
+        <w:tblStyle w:val="a3"/>
+        <w:bidiVisual/>
+        <w:tblW w:w="0" w:type="auto"/>
+        <w:tblInd w:w="720" w:type="dxa"/>
+        <w:tblLook w:val="04A0" w:firstRow="1" w:lastRow="0" w:firstColumn="1" w:lastColumn="0" w:noHBand="0" w:noVBand="1"/>
+      </w:tblPr>
+      <w:tblGrid>
+        <w:gridCol w:w="1659"/>
+        <w:gridCol w:w="2449"/>
+        <w:gridCol w:w="2452"/>
+        <w:gridCol w:w="2456"/>
+      </w:tblGrid>
+      <w:tr>
+        <w:tc>
+          <w:tcPr>
+            <w:tcW w:w="2434" w:type="dxa"/>
+          </w:tcPr>
+          <w:p>
+            <w:pPr>
+              <w:pStyle w:val="a5"/>
+              <w:tabs>
+                <w:tab w:val="left" w:pos="2506"/>
+              </w:tabs>
+              <w:ind w:left="0"/>
+              <w:jc w:val="both"/>
+              <w:rPr>
+                <w:rFonts w:hint="cs"/>
+                <w:rtl/>
+              </w:rPr>
+            </w:pPr>
+          </w:p>
+        </w:tc>
+        <w:tc>
+          <w:tcPr>
+            <w:tcW w:w="2434" w:type="dxa"/>
+          </w:tcPr>
+          <w:p>
+            <w:pPr>
+              <w:pStyle w:val="a5"/>
+              <w:tabs>
+                <w:tab w:val="left" w:pos="2506"/>
+              </w:tabs>
+              <w:ind w:left="0"/>
+              <w:jc w:val="both"/>
+            </w:pPr>
+            <w:proofErr w:type="spellStart"/>
+            <w:r>
+              <w:t>MDAMaxAirDistHeuristic</w:t>
+            </w:r>
+            <w:proofErr w:type="spellEnd"/>
+          </w:p>
+        </w:tc>
+        <w:tc>
+          <w:tcPr>
+            <w:tcW w:w="2434" w:type="dxa"/>
+          </w:tcPr>
+          <w:p>
+            <w:pPr>
+              <w:pStyle w:val="a5"/>
+              <w:tabs>
+                <w:tab w:val="left" w:pos="2506"/>
+              </w:tabs>
+              <w:ind w:left="0"/>
+              <w:jc w:val="both"/>
+              <w:rPr>
+                <w:rFonts w:hint="cs"/>
+                <w:rtl/>
+              </w:rPr>
+            </w:pPr>
+            <w:proofErr w:type="spellStart"/>
+            <w:r>
+              <w:t>MDASumAirDistHeuristic</w:t>
+            </w:r>
+            <w:proofErr w:type="spellEnd"/>
+            <w:r>
+              <w:t xml:space="preserve"> M</w:t>
+            </w:r>
+          </w:p>
+        </w:tc>
+        <w:tc>
+          <w:tcPr>
+            <w:tcW w:w="2434" w:type="dxa"/>
+          </w:tcPr>
+          <w:p>
+            <w:pPr>
+              <w:pStyle w:val="a5"/>
+              <w:tabs>
+                <w:tab w:val="left" w:pos="2506"/>
+              </w:tabs>
+              <w:ind w:left="0"/>
+              <w:jc w:val="both"/>
+              <w:rPr>
+                <w:rFonts w:hint="cs"/>
+                <w:rtl/>
+              </w:rPr>
+            </w:pPr>
+            <w:proofErr w:type="spellStart"/>
+            <w:r>
+              <w:t>MDAMSTAirDistHeuristic</w:t>
+            </w:r>
+            <w:proofErr w:type="spellEnd"/>
+          </w:p>
+        </w:tc>
+      </w:tr>
+      <w:tr>
+        <w:tc>
+          <w:tcPr>
+            <w:tcW w:w="2434" w:type="dxa"/>
+          </w:tcPr>
+          <w:p>
+            <w:pPr>
+              <w:pStyle w:val="a5"/>
+              <w:tabs>
+                <w:tab w:val="left" w:pos="2506"/>
+              </w:tabs>
+              <w:ind w:left="0"/>
+              <w:jc w:val="both"/>
+              <w:rPr>
+                <w:rFonts w:hint="cs"/>
+                <w:rtl/>
+              </w:rPr>
+            </w:pPr>
+            <m:oMathPara>
+              <m:oMath>
+                <m:sSubSup>
+                  <m:sSubSupPr>
+                    <m:ctrlPr>
+                      <w:rPr>
+                        <w:rFonts w:ascii="Cambria Math" w:hAnsi="Cambria Math"/>
+                        <w:i/>
+                      </w:rPr>
+                    </m:ctrlPr>
+                  </m:sSubSupPr>
+                  <m:e>
+                    <m:r>
+                      <w:rPr>
+                        <w:rFonts w:ascii="Cambria Math" w:hAnsi="Cambria Math"/>
+                      </w:rPr>
+                      <m:t>cost</m:t>
+                    </m:r>
+                  </m:e>
+                  <m:sub>
+                    <m:r>
+                      <w:rPr>
+                        <w:rFonts w:ascii="Cambria Math" w:hAnsi="Cambria Math"/>
+                      </w:rPr>
+                      <m:t>MDA</m:t>
+                    </m:r>
+                  </m:sub>
+                  <m:sup>
+                    <m:r>
+                      <w:rPr>
+                        <w:rFonts w:ascii="Cambria Math" w:hAnsi="Cambria Math"/>
+                      </w:rPr>
+                      <m:t>test travel</m:t>
+                    </m:r>
+                  </m:sup>
+                </m:sSubSup>
+              </m:oMath>
+            </m:oMathPara>
+          </w:p>
+        </w:tc>
+        <w:tc>
+          <w:tcPr>
+            <w:tcW w:w="2434" w:type="dxa"/>
+          </w:tcPr>
+          <w:p>
+            <w:pPr>
+              <w:pStyle w:val="a5"/>
+              <w:tabs>
+                <w:tab w:val="left" w:pos="2506"/>
+              </w:tabs>
+              <w:ind w:left="0"/>
+              <w:jc w:val="both"/>
+              <w:rPr>
+                <w:rtl/>
+              </w:rPr>
+            </w:pPr>
+            <w:r>
+              <w:rPr>
+                <w:rFonts w:hint="cs"/>
+              </w:rPr>
+              <w:t>X</w:t>
+            </w:r>
+          </w:p>
+        </w:tc>
+        <w:tc>
+          <w:tcPr>
+            <w:tcW w:w="2434" w:type="dxa"/>
+          </w:tcPr>
+          <w:p>
+            <w:pPr>
+              <w:pStyle w:val="a5"/>
+              <w:tabs>
+                <w:tab w:val="left" w:pos="2506"/>
+              </w:tabs>
+              <w:ind w:left="0"/>
+              <w:jc w:val="both"/>
+              <w:rPr>
+                <w:rFonts w:hint="cs"/>
+                <w:rtl/>
+              </w:rPr>
+            </w:pPr>
+            <w:r>
+              <w:rPr>
+                <w:rFonts w:hint="cs"/>
+              </w:rPr>
+              <w:t>X</w:t>
+            </w:r>
+          </w:p>
+        </w:tc>
+        <w:tc>
+          <w:tcPr>
+            <w:tcW w:w="2434" w:type="dxa"/>
+          </w:tcPr>
+          <w:p>
+            <w:pPr>
+              <w:pStyle w:val="a5"/>
+              <w:tabs>
+                <w:tab w:val="left" w:pos="2506"/>
+              </w:tabs>
+              <w:ind w:left="0"/>
+              <w:jc w:val="both"/>
+              <w:rPr>
+                <w:rFonts w:hint="cs"/>
+                <w:rtl/>
+              </w:rPr>
+            </w:pPr>
+            <w:r>
+              <w:rPr>
+                <w:rFonts w:hint="cs"/>
+              </w:rPr>
+              <w:t>X</w:t>
+            </w:r>
+          </w:p>
+        </w:tc>
+      </w:tr>
+      <w:tr>
+        <w:tc>
+          <w:tcPr>
+            <w:tcW w:w="2434" w:type="dxa"/>
+          </w:tcPr>
+          <w:p>
+            <w:pPr>
+              <w:pStyle w:val="a5"/>
+              <w:tabs>
+                <w:tab w:val="left" w:pos="2506"/>
+              </w:tabs>
+              <w:ind w:left="0"/>
+              <w:jc w:val="both"/>
+              <w:rPr>
+                <w:rFonts w:hint="cs"/>
+                <w:rtl/>
+              </w:rPr>
+            </w:pPr>
+            <m:oMathPara>
+              <m:oMath>
+                <m:sSubSup>
+                  <m:sSubSupPr>
+                    <m:ctrlPr>
+                      <w:rPr>
+                        <w:rFonts w:ascii="Cambria Math" w:hAnsi="Cambria Math"/>
+                        <w:i/>
+                      </w:rPr>
+                    </m:ctrlPr>
+                  </m:sSubSupPr>
+                  <m:e>
+                    <m:r>
+                      <w:rPr>
+                        <w:rFonts w:ascii="Cambria Math" w:hAnsi="Cambria Math"/>
+                      </w:rPr>
+                      <m:t>cost</m:t>
+                    </m:r>
+                  </m:e>
+                  <m:sub>
+                    <m:r>
+                      <w:rPr>
+                        <w:rFonts w:ascii="Cambria Math" w:hAnsi="Cambria Math"/>
+                      </w:rPr>
+                      <m:t>MDA</m:t>
+                    </m:r>
+                  </m:sub>
+                  <m:sup>
+                    <m:r>
+                      <w:rPr>
+                        <w:rFonts w:ascii="Cambria Math" w:hAnsi="Cambria Math"/>
+                      </w:rPr>
+                      <m:t>monetary</m:t>
+                    </m:r>
+                  </m:sup>
+                </m:sSubSup>
+              </m:oMath>
+            </m:oMathPara>
+          </w:p>
+        </w:tc>
+        <w:tc>
+          <w:tcPr>
+            <w:tcW w:w="2434" w:type="dxa"/>
+          </w:tcPr>
+          <w:p>
+            <w:pPr>
+              <w:pStyle w:val="a5"/>
+              <w:tabs>
+                <w:tab w:val="left" w:pos="2506"/>
+              </w:tabs>
+              <w:ind w:left="0"/>
+              <w:jc w:val="both"/>
+              <w:rPr>
+                <w:rFonts w:hint="cs"/>
+                <w:rtl/>
+              </w:rPr>
+            </w:pPr>
+            <w:r>
+              <w:rPr>
+                <w:rFonts w:hint="cs"/>
+              </w:rPr>
+              <w:t>X</w:t>
+            </w:r>
+          </w:p>
+        </w:tc>
+        <w:tc>
+          <w:tcPr>
+            <w:tcW w:w="2434" w:type="dxa"/>
+          </w:tcPr>
+          <w:p>
+            <w:pPr>
+              <w:pStyle w:val="a5"/>
+              <w:tabs>
+                <w:tab w:val="left" w:pos="2506"/>
+              </w:tabs>
+              <w:ind w:left="0"/>
+              <w:jc w:val="both"/>
+              <w:rPr>
+                <w:rFonts w:hint="cs"/>
+                <w:rtl/>
+              </w:rPr>
+            </w:pPr>
+            <w:r>
+              <w:rPr>
+                <w:rFonts w:hint="cs"/>
+              </w:rPr>
+              <w:t>X</w:t>
+            </w:r>
+          </w:p>
+        </w:tc>
+        <w:tc>
+          <w:tcPr>
+            <w:tcW w:w="2434" w:type="dxa"/>
+          </w:tcPr>
+          <w:p>
+            <w:pPr>
+              <w:pStyle w:val="a5"/>
+              <w:tabs>
+                <w:tab w:val="left" w:pos="2506"/>
+              </w:tabs>
+              <w:ind w:left="0"/>
+              <w:jc w:val="both"/>
+              <w:rPr>
+                <w:rFonts w:hint="cs"/>
+                <w:rtl/>
+              </w:rPr>
+            </w:pPr>
+            <w:r>
+              <w:rPr>
+                <w:rFonts w:hint="cs"/>
+              </w:rPr>
+              <w:t>X</w:t>
+            </w:r>
+          </w:p>
+        </w:tc>
+      </w:tr>
+    </w:tbl>
     <w:p>
       <w:pPr>
         <w:pStyle w:val="a5"/>
@@ -5755,13 +6280,3491 @@
         </w:tabs>
         <w:jc w:val="both"/>
         <w:rPr>
-          <w:rFonts w:ascii="David" w:hAnsi="David" w:cs="David" w:hint="cs"/>
-          <w:i/>
-          <w:rtl/>
-        </w:rPr>
-      </w:pPr>
-      <w:r>
+          <w:rFonts w:hint="cs"/>
+        </w:rPr>
+      </w:pPr>
+    </w:p>
+    <w:p>
+      <w:pPr>
+        <w:tabs>
+          <w:tab w:val="left" w:pos="2506"/>
+        </w:tabs>
+        <w:jc w:val="both"/>
+        <w:rPr>
+          <w:rFonts w:ascii="David" w:hAnsi="David" w:cs="David" w:hint="cs"/>
+          <w:i/>
+          <w:rtl/>
+        </w:rPr>
+      </w:pPr>
+    </w:p>
+    <w:p>
+      <w:pPr>
+        <w:tabs>
+          <w:tab w:val="left" w:pos="2506"/>
+        </w:tabs>
+        <w:jc w:val="both"/>
+        <w:rPr>
+          <w:rFonts w:ascii="David" w:hAnsi="David" w:cs="David"/>
+          <w:i/>
+          <w:rtl/>
+        </w:rPr>
+      </w:pPr>
+      <w:r>
+        <w:rPr>
+          <w:rFonts w:ascii="David" w:hAnsi="David" w:cs="David" w:hint="cs"/>
+          <w:i/>
+          <w:rtl/>
+        </w:rPr>
+        <w:t>32. נשווה את התוצאות :</w:t>
+      </w:r>
+    </w:p>
+    <w:p>
+      <w:pPr>
+        <w:tabs>
+          <w:tab w:val="left" w:pos="2506"/>
+        </w:tabs>
+        <w:jc w:val="both"/>
+        <w:rPr>
+          <w:rFonts w:ascii="David" w:hAnsi="David" w:cs="David" w:hint="cs"/>
+          <w:i/>
+          <w:rtl/>
+        </w:rPr>
+      </w:pPr>
+    </w:p>
+    <w:p>
+      <w:pPr>
+        <w:tabs>
+          <w:tab w:val="left" w:pos="2506"/>
+        </w:tabs>
+        <w:jc w:val="both"/>
+        <w:rPr>
+          <w:rFonts w:ascii="David" w:hAnsi="David" w:cs="David"/>
+          <w:i/>
+          <w:rtl/>
+        </w:rPr>
+      </w:pPr>
+      <w:r>
+        <w:rPr>
+          <w:rFonts w:ascii="David" w:hAnsi="David" w:cs="David"/>
+          <w:i/>
+        </w:rPr>
+        <w:t>MDA(</w:t>
+      </w:r>
+      <w:proofErr w:type="spellStart"/>
+      <w:r>
+        <w:rPr>
+          <w:rFonts w:ascii="David" w:hAnsi="David" w:cs="David"/>
+          <w:i/>
+        </w:rPr>
+        <w:t>small_MDA</w:t>
+      </w:r>
+      <w:proofErr w:type="spellEnd"/>
+      <w:r>
+        <w:rPr>
+          <w:rFonts w:ascii="David" w:hAnsi="David" w:cs="David"/>
+          <w:i/>
+        </w:rPr>
+        <w:t xml:space="preserve">(5):Distance)            </w:t>
+      </w:r>
+      <w:proofErr w:type="spellStart"/>
+      <w:r>
+        <w:rPr>
+          <w:rFonts w:ascii="David" w:hAnsi="David" w:cs="David"/>
+          <w:i/>
+        </w:rPr>
+        <w:t>UniformCost</w:t>
+      </w:r>
+      <w:proofErr w:type="spellEnd"/>
+      <w:r>
+        <w:rPr>
+          <w:rFonts w:ascii="David" w:hAnsi="David" w:cs="David"/>
+          <w:i/>
+        </w:rPr>
+        <w:t xml:space="preserve">                   time:  12.67   #dev: 1024    |space|: 1714     </w:t>
+      </w:r>
+      <w:proofErr w:type="spellStart"/>
+      <w:r>
+        <w:rPr>
+          <w:rFonts w:ascii="David" w:hAnsi="David" w:cs="David"/>
+          <w:i/>
+        </w:rPr>
+        <w:t>total_g_cost</w:t>
+      </w:r>
+      <w:proofErr w:type="spellEnd"/>
+      <w:r>
+        <w:rPr>
+          <w:rFonts w:ascii="David" w:hAnsi="David" w:cs="David"/>
+          <w:i/>
+        </w:rPr>
+        <w:t xml:space="preserve">: 31528.65909   </w:t>
+      </w:r>
+      <w:proofErr w:type="spellStart"/>
+      <w:r>
+        <w:rPr>
+          <w:rFonts w:ascii="David" w:hAnsi="David" w:cs="David"/>
+          <w:i/>
+        </w:rPr>
+        <w:t>total_cost</w:t>
+      </w:r>
+      <w:proofErr w:type="spellEnd"/>
+      <w:r>
+        <w:rPr>
+          <w:rFonts w:ascii="David" w:hAnsi="David" w:cs="David"/>
+          <w:i/>
+        </w:rPr>
+        <w:t xml:space="preserve">: </w:t>
+      </w:r>
+      <w:proofErr w:type="spellStart"/>
+      <w:r>
+        <w:rPr>
+          <w:rFonts w:ascii="David" w:hAnsi="David" w:cs="David"/>
+          <w:i/>
+        </w:rPr>
+        <w:t>MDACost</w:t>
+      </w:r>
+      <w:proofErr w:type="spellEnd"/>
+      <w:r>
+        <w:rPr>
+          <w:rFonts w:ascii="David" w:hAnsi="David" w:cs="David"/>
+          <w:i/>
+        </w:rPr>
+        <w:t>(</w:t>
+      </w:r>
+      <w:proofErr w:type="spellStart"/>
+      <w:r>
+        <w:rPr>
+          <w:rFonts w:ascii="David" w:hAnsi="David" w:cs="David"/>
+          <w:i/>
+        </w:rPr>
+        <w:t>di</w:t>
+      </w:r>
+      <w:r>
+        <w:rPr>
+          <w:rFonts w:ascii="David" w:hAnsi="David" w:cs="David"/>
+          <w:i/>
+          <w:color w:val="FF0000"/>
+        </w:rPr>
+        <w:t>st</w:t>
+      </w:r>
+      <w:proofErr w:type="spellEnd"/>
+      <w:r>
+        <w:rPr>
+          <w:rFonts w:ascii="David" w:hAnsi="David" w:cs="David"/>
+          <w:i/>
+          <w:color w:val="FF0000"/>
+        </w:rPr>
+        <w:t>=  31528.659m</w:t>
+      </w:r>
+      <w:r>
+        <w:rPr>
+          <w:rFonts w:ascii="David" w:hAnsi="David" w:cs="David"/>
+          <w:i/>
+        </w:rPr>
+        <w:t xml:space="preserve">, </w:t>
+      </w:r>
+      <w:r>
+        <w:rPr>
+          <w:rFonts w:ascii="David" w:hAnsi="David" w:cs="David"/>
+          <w:b/>
+          <w:bCs/>
+          <w:i/>
+        </w:rPr>
+        <w:t>money=     49.717NIS</w:t>
+      </w:r>
+      <w:r>
+        <w:rPr>
+          <w:rFonts w:ascii="David" w:hAnsi="David" w:cs="David"/>
+          <w:i/>
+        </w:rPr>
+        <w:t>, tests-travel=  52112.429m)</w:t>
+      </w:r>
+      <w:r>
+        <w:rPr>
+          <w:rFonts w:ascii="David" w:hAnsi="David" w:cs="David"/>
+          <w:i/>
+          <w:rtl/>
+        </w:rPr>
+        <w:t xml:space="preserve">  </w:t>
+      </w:r>
+    </w:p>
+    <w:p>
+      <w:pPr>
+        <w:tabs>
+          <w:tab w:val="left" w:pos="2506"/>
+        </w:tabs>
+        <w:jc w:val="both"/>
+        <w:rPr>
+          <w:rFonts w:ascii="David" w:hAnsi="David" w:cs="David"/>
+          <w:i/>
+          <w:rtl/>
+        </w:rPr>
+      </w:pPr>
+    </w:p>
+    <w:p>
+      <w:pPr>
+        <w:tabs>
+          <w:tab w:val="left" w:pos="2506"/>
+        </w:tabs>
+        <w:jc w:val="both"/>
+        <w:rPr>
+          <w:rFonts w:ascii="David" w:hAnsi="David" w:cs="David"/>
+          <w:i/>
+          <w:rtl/>
+        </w:rPr>
+      </w:pPr>
+      <w:r>
+        <w:rPr>
+          <w:rFonts w:ascii="David" w:hAnsi="David" w:cs="David" w:hint="cs"/>
+          <w:i/>
+          <w:rtl/>
+        </w:rPr>
+        <w:t xml:space="preserve">מול </w:t>
+      </w:r>
+    </w:p>
+    <w:p>
+      <w:pPr>
+        <w:tabs>
+          <w:tab w:val="left" w:pos="2506"/>
+        </w:tabs>
+        <w:jc w:val="both"/>
+        <w:rPr>
+          <w:rFonts w:ascii="David" w:hAnsi="David" w:cs="David"/>
+          <w:i/>
+          <w:rtl/>
+        </w:rPr>
+      </w:pPr>
+    </w:p>
+    <w:p>
+      <w:pPr>
+        <w:tabs>
+          <w:tab w:val="left" w:pos="2506"/>
+        </w:tabs>
+        <w:jc w:val="both"/>
+        <w:rPr>
+          <w:rFonts w:ascii="David" w:hAnsi="David" w:cs="David"/>
+          <w:i/>
+          <w:rtl/>
+        </w:rPr>
+      </w:pPr>
+      <w:r>
+        <w:rPr>
+          <w:rFonts w:ascii="David" w:hAnsi="David" w:cs="David"/>
+          <w:i/>
+        </w:rPr>
+        <w:t>MDA(</w:t>
+      </w:r>
+      <w:proofErr w:type="spellStart"/>
+      <w:r>
+        <w:rPr>
+          <w:rFonts w:ascii="David" w:hAnsi="David" w:cs="David"/>
+          <w:i/>
+        </w:rPr>
+        <w:t>small_MDA</w:t>
+      </w:r>
+      <w:proofErr w:type="spellEnd"/>
+      <w:r>
+        <w:rPr>
+          <w:rFonts w:ascii="David" w:hAnsi="David" w:cs="David"/>
+          <w:i/>
+        </w:rPr>
+        <w:t xml:space="preserve">(5):Monetary)            </w:t>
+      </w:r>
+      <w:proofErr w:type="spellStart"/>
+      <w:r>
+        <w:rPr>
+          <w:rFonts w:ascii="David" w:hAnsi="David" w:cs="David"/>
+          <w:i/>
+        </w:rPr>
+        <w:t>UniformCost</w:t>
+      </w:r>
+      <w:proofErr w:type="spellEnd"/>
+      <w:r>
+        <w:rPr>
+          <w:rFonts w:ascii="David" w:hAnsi="David" w:cs="David"/>
+          <w:i/>
+        </w:rPr>
+        <w:t xml:space="preserve">                   time:  22.56   #dev: 2236    |space|: 2532     </w:t>
+      </w:r>
+      <w:proofErr w:type="spellStart"/>
+      <w:r>
+        <w:rPr>
+          <w:rFonts w:ascii="David" w:hAnsi="David" w:cs="David"/>
+          <w:i/>
+        </w:rPr>
+        <w:t>total_g_cost</w:t>
+      </w:r>
+      <w:proofErr w:type="spellEnd"/>
+      <w:r>
+        <w:rPr>
+          <w:rFonts w:ascii="David" w:hAnsi="David" w:cs="David"/>
+          <w:i/>
+        </w:rPr>
+        <w:t xml:space="preserve">:    42.04962   </w:t>
+      </w:r>
+      <w:proofErr w:type="spellStart"/>
+      <w:r>
+        <w:rPr>
+          <w:rFonts w:ascii="David" w:hAnsi="David" w:cs="David"/>
+          <w:i/>
+        </w:rPr>
+        <w:t>total_cost</w:t>
+      </w:r>
+      <w:proofErr w:type="spellEnd"/>
+      <w:r>
+        <w:rPr>
+          <w:rFonts w:ascii="David" w:hAnsi="David" w:cs="David"/>
+          <w:i/>
+        </w:rPr>
+        <w:t xml:space="preserve">: </w:t>
+      </w:r>
+      <w:proofErr w:type="spellStart"/>
+      <w:r>
+        <w:rPr>
+          <w:rFonts w:ascii="David" w:hAnsi="David" w:cs="David"/>
+          <w:i/>
+        </w:rPr>
+        <w:t>MDACost</w:t>
+      </w:r>
+      <w:proofErr w:type="spellEnd"/>
+      <w:r>
+        <w:rPr>
+          <w:rFonts w:ascii="David" w:hAnsi="David" w:cs="David"/>
+          <w:i/>
+        </w:rPr>
+        <w:t>(</w:t>
+      </w:r>
+      <w:proofErr w:type="spellStart"/>
+      <w:r>
+        <w:rPr>
+          <w:rFonts w:ascii="David" w:hAnsi="David" w:cs="David"/>
+          <w:i/>
+          <w:color w:val="FF0000"/>
+        </w:rPr>
+        <w:t>dist</w:t>
+      </w:r>
+      <w:proofErr w:type="spellEnd"/>
+      <w:r>
+        <w:rPr>
+          <w:rFonts w:ascii="David" w:hAnsi="David" w:cs="David"/>
+          <w:i/>
+          <w:color w:val="FF0000"/>
+        </w:rPr>
+        <w:t>=  31923.809m</w:t>
+      </w:r>
+      <w:r>
+        <w:rPr>
+          <w:rFonts w:ascii="David" w:hAnsi="David" w:cs="David"/>
+          <w:i/>
+        </w:rPr>
+        <w:t xml:space="preserve">, </w:t>
+      </w:r>
+      <w:r>
+        <w:rPr>
+          <w:rFonts w:ascii="David" w:hAnsi="David" w:cs="David"/>
+          <w:b/>
+          <w:bCs/>
+          <w:i/>
+        </w:rPr>
+        <w:t>money=     42.050NIS,</w:t>
+      </w:r>
+      <w:r>
+        <w:rPr>
+          <w:rFonts w:ascii="David" w:hAnsi="David" w:cs="David"/>
+          <w:i/>
+        </w:rPr>
+        <w:t xml:space="preserve"> tests-travel=  53317.118m)</w:t>
+      </w:r>
+    </w:p>
+    <w:p>
+      <w:pPr>
+        <w:tabs>
+          <w:tab w:val="left" w:pos="2506"/>
+        </w:tabs>
+        <w:jc w:val="both"/>
+        <w:rPr>
+          <w:rFonts w:ascii="David" w:hAnsi="David" w:cs="David"/>
+          <w:i/>
+          <w:rtl/>
+        </w:rPr>
+      </w:pPr>
+    </w:p>
+    <w:p>
+      <w:pPr>
+        <w:tabs>
+          <w:tab w:val="left" w:pos="2506"/>
+        </w:tabs>
+        <w:jc w:val="both"/>
+        <w:rPr>
+          <w:rFonts w:ascii="David" w:hAnsi="David" w:cs="David"/>
+          <w:i/>
+          <w:rtl/>
+        </w:rPr>
+      </w:pPr>
+      <w:r>
+        <w:rPr>
+          <w:rFonts w:ascii="David" w:hAnsi="David" w:cs="David" w:hint="cs"/>
+          <w:i/>
+          <w:rtl/>
+        </w:rPr>
+        <w:t xml:space="preserve">ניתן לראות כי </w:t>
+      </w:r>
+      <w:r>
+        <w:rPr>
+          <w:rFonts w:ascii="David" w:hAnsi="David" w:cs="David" w:hint="cs"/>
+          <w:i/>
+          <w:rtl/>
+        </w:rPr>
+        <w:t xml:space="preserve">בפתרון שקיבלנו עבור </w:t>
+      </w:r>
+      <w:proofErr w:type="spellStart"/>
+      <w:r>
+        <w:rPr>
+          <w:rFonts w:ascii="David" w:hAnsi="David" w:cs="David" w:hint="cs"/>
+          <w:i/>
+          <w:rtl/>
+        </w:rPr>
+        <w:t>פונקצית</w:t>
+      </w:r>
+      <w:proofErr w:type="spellEnd"/>
+      <w:r>
+        <w:rPr>
+          <w:rFonts w:ascii="David" w:hAnsi="David" w:cs="David" w:hint="cs"/>
+          <w:i/>
+          <w:rtl/>
+        </w:rPr>
+        <w:t xml:space="preserve"> מחיר לפי מרחק- התקבל המרחק הכי קצר בהשוואה לפתרון השני שם המרחק של המסלול גדול יותר.</w:t>
+      </w:r>
+    </w:p>
+    <w:p>
+      <w:pPr>
+        <w:tabs>
+          <w:tab w:val="left" w:pos="2506"/>
+        </w:tabs>
+        <w:jc w:val="both"/>
+        <w:rPr>
+          <w:rFonts w:ascii="David" w:hAnsi="David" w:cs="David" w:hint="cs"/>
+          <w:i/>
+          <w:rtl/>
+        </w:rPr>
+      </w:pPr>
+      <w:r>
+        <w:rPr>
+          <w:rFonts w:ascii="David" w:hAnsi="David" w:cs="David" w:hint="cs"/>
+          <w:i/>
+          <w:rtl/>
+        </w:rPr>
+        <w:t xml:space="preserve">בנוסף, ניתן לראות כי בפתרון שקיבלנו </w:t>
+      </w:r>
+      <w:proofErr w:type="spellStart"/>
+      <w:r>
+        <w:rPr>
+          <w:rFonts w:ascii="David" w:hAnsi="David" w:cs="David" w:hint="cs"/>
+          <w:i/>
+          <w:rtl/>
+        </w:rPr>
+        <w:t>לפונקצית</w:t>
+      </w:r>
+      <w:proofErr w:type="spellEnd"/>
+      <w:r>
+        <w:rPr>
+          <w:rFonts w:ascii="David" w:hAnsi="David" w:cs="David" w:hint="cs"/>
+          <w:i/>
+          <w:rtl/>
+        </w:rPr>
+        <w:t xml:space="preserve"> מחיר לפי </w:t>
+      </w:r>
+      <w:r>
+        <w:rPr>
+          <w:rFonts w:ascii="David" w:hAnsi="David" w:cs="David"/>
+          <w:i/>
+        </w:rPr>
+        <w:t>monetary</w:t>
+      </w:r>
+      <w:r>
+        <w:rPr>
+          <w:rFonts w:ascii="David" w:hAnsi="David" w:cs="David" w:hint="cs"/>
+          <w:i/>
+          <w:rtl/>
+        </w:rPr>
+        <w:t xml:space="preserve"> , העלות הייתה קטנה יותר בהשוואה לפתרון הראשון שחיפש את הפתרון הכי קצר ע"פ מרחק.</w:t>
+      </w:r>
+    </w:p>
+    <w:p>
+      <w:pPr>
+        <w:tabs>
+          <w:tab w:val="left" w:pos="2506"/>
+        </w:tabs>
+        <w:jc w:val="both"/>
+        <w:rPr>
+          <w:rFonts w:ascii="David" w:hAnsi="David" w:cs="David"/>
+          <w:i/>
+          <w:rtl/>
+        </w:rPr>
+      </w:pPr>
+    </w:p>
+    <w:p>
+      <w:pPr>
+        <w:tabs>
+          <w:tab w:val="left" w:pos="2506"/>
+        </w:tabs>
+        <w:jc w:val="both"/>
+        <w:rPr>
+          <w:rFonts w:ascii="David" w:hAnsi="David" w:cs="David"/>
+          <w:i/>
+          <w:rtl/>
+        </w:rPr>
+      </w:pPr>
+      <w:r>
+        <w:rPr>
+          <w:rFonts w:ascii="David" w:hAnsi="David" w:cs="David"/>
+          <w:i/>
+        </w:rPr>
+        <w:t>MDA(</w:t>
+      </w:r>
+      <w:proofErr w:type="spellStart"/>
+      <w:r>
+        <w:rPr>
+          <w:rFonts w:ascii="David" w:hAnsi="David" w:cs="David"/>
+          <w:i/>
+        </w:rPr>
+        <w:t>moderate_MDA</w:t>
+      </w:r>
+      <w:proofErr w:type="spellEnd"/>
+      <w:r>
+        <w:rPr>
+          <w:rFonts w:ascii="David" w:hAnsi="David" w:cs="David"/>
+          <w:i/>
+        </w:rPr>
+        <w:t xml:space="preserve">(8):Distance)         </w:t>
+      </w:r>
+      <w:proofErr w:type="spellStart"/>
+      <w:r>
+        <w:rPr>
+          <w:rFonts w:ascii="David" w:hAnsi="David" w:cs="David"/>
+          <w:i/>
+        </w:rPr>
+        <w:t>UniformCost</w:t>
+      </w:r>
+      <w:proofErr w:type="spellEnd"/>
+      <w:r>
+        <w:rPr>
+          <w:rFonts w:ascii="David" w:hAnsi="David" w:cs="David"/>
+          <w:i/>
+        </w:rPr>
+        <w:t xml:space="preserve">                   time:  80.74   #dev: 80013   |space|: 95417    </w:t>
+      </w:r>
+      <w:proofErr w:type="spellStart"/>
+      <w:r>
+        <w:rPr>
+          <w:rFonts w:ascii="David" w:hAnsi="David" w:cs="David"/>
+          <w:i/>
+        </w:rPr>
+        <w:t>total_g_cost</w:t>
+      </w:r>
+      <w:proofErr w:type="spellEnd"/>
+      <w:r>
+        <w:rPr>
+          <w:rFonts w:ascii="David" w:hAnsi="David" w:cs="David"/>
+          <w:i/>
+        </w:rPr>
+        <w:t xml:space="preserve">: 43034.79407   </w:t>
+      </w:r>
+      <w:proofErr w:type="spellStart"/>
+      <w:r>
+        <w:rPr>
+          <w:rFonts w:ascii="David" w:hAnsi="David" w:cs="David"/>
+          <w:i/>
+        </w:rPr>
+        <w:t>total_cost</w:t>
+      </w:r>
+      <w:proofErr w:type="spellEnd"/>
+      <w:r>
+        <w:rPr>
+          <w:rFonts w:ascii="David" w:hAnsi="David" w:cs="David"/>
+          <w:i/>
+        </w:rPr>
+        <w:t xml:space="preserve">: </w:t>
+      </w:r>
+      <w:proofErr w:type="spellStart"/>
+      <w:r>
+        <w:rPr>
+          <w:rFonts w:ascii="David" w:hAnsi="David" w:cs="David"/>
+          <w:i/>
+        </w:rPr>
+        <w:t>MDACost</w:t>
+      </w:r>
+      <w:proofErr w:type="spellEnd"/>
+      <w:r>
+        <w:rPr>
+          <w:rFonts w:ascii="David" w:hAnsi="David" w:cs="David"/>
+          <w:i/>
+        </w:rPr>
+        <w:t>(</w:t>
+      </w:r>
+      <w:proofErr w:type="spellStart"/>
+      <w:r>
+        <w:rPr>
+          <w:rFonts w:ascii="David" w:hAnsi="David" w:cs="David"/>
+          <w:i/>
+          <w:color w:val="FF0000"/>
+        </w:rPr>
+        <w:t>dist</w:t>
+      </w:r>
+      <w:proofErr w:type="spellEnd"/>
+      <w:r>
+        <w:rPr>
+          <w:rFonts w:ascii="David" w:hAnsi="David" w:cs="David"/>
+          <w:i/>
+          <w:color w:val="FF0000"/>
+        </w:rPr>
+        <w:t>=  43034.794m,</w:t>
+      </w:r>
+      <w:r>
+        <w:rPr>
+          <w:rFonts w:ascii="David" w:hAnsi="David" w:cs="David"/>
+          <w:i/>
+        </w:rPr>
+        <w:t xml:space="preserve"> </w:t>
+      </w:r>
+      <w:r>
+        <w:rPr>
+          <w:rFonts w:ascii="David" w:hAnsi="David" w:cs="David"/>
+          <w:b/>
+          <w:bCs/>
+          <w:i/>
+        </w:rPr>
+        <w:t>money=     95.847NIS</w:t>
+      </w:r>
+      <w:r>
+        <w:rPr>
+          <w:rFonts w:ascii="David" w:hAnsi="David" w:cs="David"/>
+          <w:i/>
+        </w:rPr>
+        <w:t>, tests-travel= 176505.013m)</w:t>
+      </w:r>
+    </w:p>
+    <w:p>
+      <w:pPr>
+        <w:tabs>
+          <w:tab w:val="left" w:pos="2506"/>
+        </w:tabs>
+        <w:jc w:val="both"/>
+        <w:rPr>
+          <w:rFonts w:ascii="David" w:hAnsi="David" w:cs="David"/>
+          <w:i/>
+          <w:rtl/>
+        </w:rPr>
+      </w:pPr>
+    </w:p>
+    <w:p>
+      <w:pPr>
+        <w:tabs>
+          <w:tab w:val="left" w:pos="2506"/>
+        </w:tabs>
+        <w:jc w:val="both"/>
+        <w:rPr>
+          <w:rFonts w:ascii="David" w:hAnsi="David" w:cs="David"/>
+          <w:i/>
+          <w:rtl/>
+        </w:rPr>
+      </w:pPr>
+      <w:r>
+        <w:rPr>
+          <w:rFonts w:ascii="David" w:hAnsi="David" w:cs="David" w:hint="cs"/>
+          <w:i/>
+          <w:rtl/>
+        </w:rPr>
+        <w:t xml:space="preserve">מול </w:t>
+      </w:r>
+    </w:p>
+    <w:p>
+      <w:pPr>
+        <w:tabs>
+          <w:tab w:val="left" w:pos="2506"/>
+        </w:tabs>
+        <w:jc w:val="both"/>
+        <w:rPr>
+          <w:rFonts w:ascii="David" w:hAnsi="David" w:cs="David"/>
+          <w:i/>
+          <w:rtl/>
+        </w:rPr>
+      </w:pPr>
+      <w:r>
+        <w:rPr>
+          <w:rFonts w:ascii="David" w:hAnsi="David" w:cs="David"/>
+          <w:i/>
+        </w:rPr>
+        <w:t>MDA(</w:t>
+      </w:r>
+      <w:proofErr w:type="spellStart"/>
+      <w:r>
+        <w:rPr>
+          <w:rFonts w:ascii="David" w:hAnsi="David" w:cs="David"/>
+          <w:i/>
+        </w:rPr>
+        <w:t>moderate_MDA</w:t>
+      </w:r>
+      <w:proofErr w:type="spellEnd"/>
+      <w:r>
+        <w:rPr>
+          <w:rFonts w:ascii="David" w:hAnsi="David" w:cs="David"/>
+          <w:i/>
+        </w:rPr>
+        <w:t xml:space="preserve">(8):Monetary)         </w:t>
+      </w:r>
+      <w:proofErr w:type="spellStart"/>
+      <w:r>
+        <w:rPr>
+          <w:rFonts w:ascii="David" w:hAnsi="David" w:cs="David"/>
+          <w:i/>
+        </w:rPr>
+        <w:t>UniformCost</w:t>
+      </w:r>
+      <w:proofErr w:type="spellEnd"/>
+      <w:r>
+        <w:rPr>
+          <w:rFonts w:ascii="David" w:hAnsi="David" w:cs="David"/>
+          <w:i/>
+        </w:rPr>
+        <w:t xml:space="preserve">                   time:  80.99   #dev: 96553   |space|: 96645    </w:t>
+      </w:r>
+      <w:proofErr w:type="spellStart"/>
+      <w:r>
+        <w:rPr>
+          <w:rFonts w:ascii="David" w:hAnsi="David" w:cs="David"/>
+          <w:i/>
+        </w:rPr>
+        <w:t>total_g_cost</w:t>
+      </w:r>
+      <w:proofErr w:type="spellEnd"/>
+      <w:r>
+        <w:rPr>
+          <w:rFonts w:ascii="David" w:hAnsi="David" w:cs="David"/>
+          <w:i/>
+        </w:rPr>
+        <w:t xml:space="preserve">:    77.20101   </w:t>
+      </w:r>
+      <w:proofErr w:type="spellStart"/>
+      <w:r>
+        <w:rPr>
+          <w:rFonts w:ascii="David" w:hAnsi="David" w:cs="David"/>
+          <w:i/>
+        </w:rPr>
+        <w:t>total_cost</w:t>
+      </w:r>
+      <w:proofErr w:type="spellEnd"/>
+      <w:r>
+        <w:rPr>
+          <w:rFonts w:ascii="David" w:hAnsi="David" w:cs="David"/>
+          <w:i/>
+        </w:rPr>
+        <w:t xml:space="preserve">: </w:t>
+      </w:r>
+      <w:proofErr w:type="spellStart"/>
+      <w:r>
+        <w:rPr>
+          <w:rFonts w:ascii="David" w:hAnsi="David" w:cs="David"/>
+          <w:i/>
+        </w:rPr>
+        <w:t>MDACost</w:t>
+      </w:r>
+      <w:proofErr w:type="spellEnd"/>
+      <w:r>
+        <w:rPr>
+          <w:rFonts w:ascii="David" w:hAnsi="David" w:cs="David"/>
+          <w:i/>
+        </w:rPr>
+        <w:t>(</w:t>
+      </w:r>
+      <w:proofErr w:type="spellStart"/>
+      <w:r>
+        <w:rPr>
+          <w:rFonts w:ascii="David" w:hAnsi="David" w:cs="David"/>
+          <w:i/>
+          <w:color w:val="FF0000"/>
+        </w:rPr>
+        <w:t>dist</w:t>
+      </w:r>
+      <w:proofErr w:type="spellEnd"/>
+      <w:r>
+        <w:rPr>
+          <w:rFonts w:ascii="David" w:hAnsi="David" w:cs="David"/>
+          <w:i/>
+          <w:color w:val="FF0000"/>
+        </w:rPr>
+        <w:t>=  54951.037m</w:t>
+      </w:r>
+      <w:r>
+        <w:rPr>
+          <w:rFonts w:ascii="David" w:hAnsi="David" w:cs="David"/>
+          <w:b/>
+          <w:bCs/>
+          <w:i/>
+        </w:rPr>
+        <w:t>, money=     77.201NIS</w:t>
+      </w:r>
+      <w:r>
+        <w:rPr>
+          <w:rFonts w:ascii="David" w:hAnsi="David" w:cs="David"/>
+          <w:i/>
+        </w:rPr>
+        <w:t>, tests-travel= 172922.318m)</w:t>
+      </w:r>
+    </w:p>
+    <w:p>
+      <w:pPr>
+        <w:tabs>
+          <w:tab w:val="left" w:pos="2506"/>
+        </w:tabs>
+        <w:jc w:val="both"/>
+        <w:rPr>
+          <w:rFonts w:ascii="David" w:hAnsi="David" w:cs="David"/>
+          <w:i/>
+          <w:rtl/>
+        </w:rPr>
+      </w:pPr>
+    </w:p>
+    <w:p>
+      <w:pPr>
+        <w:tabs>
+          <w:tab w:val="left" w:pos="2506"/>
+        </w:tabs>
+        <w:jc w:val="both"/>
+        <w:rPr>
+          <w:rFonts w:ascii="David" w:hAnsi="David" w:cs="David"/>
+          <w:i/>
+          <w:rtl/>
+        </w:rPr>
+      </w:pPr>
+      <w:r>
+        <w:rPr>
+          <w:rFonts w:ascii="David" w:hAnsi="David" w:cs="David" w:hint="cs"/>
+          <w:i/>
+          <w:rtl/>
+        </w:rPr>
+        <w:t>שוב, ניתן לראות כי בפתרון הראשון כאשר פונקציית המחיר המוגדרת על צמתים מחושבת לפי מרחק הכי קצר- הפתרון האופטימלי הוא פתרון שבו ה</w:t>
+      </w:r>
+      <w:proofErr w:type="spellStart"/>
+      <w:r>
+        <w:rPr>
+          <w:rFonts w:ascii="David" w:hAnsi="David" w:cs="David"/>
+          <w:i/>
+        </w:rPr>
+        <w:t>dist</w:t>
+      </w:r>
+      <w:proofErr w:type="spellEnd"/>
+      <w:r>
+        <w:rPr>
+          <w:rFonts w:ascii="David" w:hAnsi="David" w:cs="David" w:hint="cs"/>
+          <w:i/>
+          <w:rtl/>
+        </w:rPr>
+        <w:t xml:space="preserve"> הוא הכי קצר (יותר קטן בהשוואה ל</w:t>
+      </w:r>
+      <w:r>
+        <w:rPr>
+          <w:rFonts w:ascii="David" w:hAnsi="David" w:cs="David"/>
+          <w:i/>
+        </w:rPr>
+        <w:t>m</w:t>
+      </w:r>
+      <w:r>
+        <w:rPr>
+          <w:rFonts w:ascii="David" w:hAnsi="David" w:cs="David"/>
+          <w:i/>
+        </w:rPr>
+        <w:t>onetary</w:t>
+      </w:r>
+      <w:r>
+        <w:rPr>
+          <w:rFonts w:ascii="David" w:hAnsi="David" w:cs="David" w:hint="cs"/>
+          <w:i/>
+          <w:rtl/>
+        </w:rPr>
+        <w:t>)</w:t>
+      </w:r>
+      <w:r>
+        <w:rPr>
+          <w:rFonts w:ascii="David" w:hAnsi="David" w:cs="David" w:hint="cs"/>
+          <w:i/>
+        </w:rPr>
+        <w:t xml:space="preserve"> </w:t>
+      </w:r>
+      <w:r>
+        <w:rPr>
+          <w:rFonts w:ascii="David" w:hAnsi="David" w:cs="David" w:hint="cs"/>
+          <w:i/>
+          <w:rtl/>
+        </w:rPr>
         <w:t>.</w:t>
+      </w:r>
+    </w:p>
+    <w:p>
+      <w:pPr>
+        <w:tabs>
+          <w:tab w:val="left" w:pos="2506"/>
+        </w:tabs>
+        <w:jc w:val="both"/>
+        <w:rPr>
+          <w:rFonts w:ascii="David" w:hAnsi="David" w:cs="David"/>
+          <w:i/>
+          <w:rtl/>
+        </w:rPr>
+      </w:pPr>
+      <w:r>
+        <w:rPr>
+          <w:rFonts w:ascii="David" w:hAnsi="David" w:cs="David" w:hint="cs"/>
+          <w:i/>
+          <w:rtl/>
+        </w:rPr>
+        <w:t xml:space="preserve">בפתרון השני הפתרון האופטימלי הוא פתרון בו </w:t>
+      </w:r>
+      <w:r>
+        <w:rPr>
+          <w:rFonts w:ascii="David" w:hAnsi="David" w:cs="David"/>
+          <w:i/>
+        </w:rPr>
+        <w:t>money</w:t>
+      </w:r>
+      <w:r>
+        <w:rPr>
+          <w:rFonts w:ascii="David" w:hAnsi="David" w:cs="David" w:hint="cs"/>
+          <w:i/>
+          <w:rtl/>
+        </w:rPr>
+        <w:t xml:space="preserve"> הכי קטן כי פונק' המחיר מחושבת לפי עלות הנסיעה ולא מרחק, בהשוואה למשל לפתרון הראשון שם העלות גבוהה בפתרון שמצאנו.</w:t>
+      </w:r>
+    </w:p>
+    <w:p>
+      <w:pPr>
+        <w:tabs>
+          <w:tab w:val="left" w:pos="2506"/>
+        </w:tabs>
+        <w:jc w:val="both"/>
+        <w:rPr>
+          <w:rFonts w:ascii="David" w:hAnsi="David" w:cs="David"/>
+          <w:i/>
+          <w:rtl/>
+        </w:rPr>
+      </w:pPr>
+    </w:p>
+    <w:p>
+      <w:pPr>
+        <w:tabs>
+          <w:tab w:val="left" w:pos="2506"/>
+        </w:tabs>
+        <w:jc w:val="both"/>
+        <w:rPr>
+          <w:rFonts w:ascii="David" w:hAnsi="David" w:cs="David"/>
+          <w:i/>
+          <w:rtl/>
+        </w:rPr>
+      </w:pPr>
+    </w:p>
+    <w:p>
+      <w:pPr>
+        <w:tabs>
+          <w:tab w:val="left" w:pos="2506"/>
+        </w:tabs>
+        <w:jc w:val="both"/>
+        <w:rPr>
+          <w:rFonts w:ascii="David" w:hAnsi="David" w:cs="David"/>
+          <w:i/>
+          <w:rtl/>
+        </w:rPr>
+      </w:pPr>
+    </w:p>
+    <w:p>
+      <w:pPr>
+        <w:tabs>
+          <w:tab w:val="left" w:pos="2506"/>
+        </w:tabs>
+        <w:jc w:val="both"/>
+        <w:rPr>
+          <w:rFonts w:ascii="David" w:hAnsi="David" w:cs="David"/>
+          <w:i/>
+          <w:rtl/>
+        </w:rPr>
+      </w:pPr>
+    </w:p>
+    <w:p>
+      <w:pPr>
+        <w:tabs>
+          <w:tab w:val="left" w:pos="2506"/>
+        </w:tabs>
+        <w:jc w:val="both"/>
+        <w:rPr>
+          <w:rFonts w:ascii="David" w:hAnsi="David" w:cs="David"/>
+          <w:i/>
+          <w:rtl/>
+        </w:rPr>
+      </w:pPr>
+    </w:p>
+    <w:p>
+      <w:pPr>
+        <w:tabs>
+          <w:tab w:val="left" w:pos="2506"/>
+        </w:tabs>
+        <w:jc w:val="both"/>
+        <w:rPr>
+          <w:rFonts w:ascii="David" w:hAnsi="David" w:cs="David"/>
+          <w:i/>
+          <w:rtl/>
+        </w:rPr>
+      </w:pPr>
+      <w:r>
+        <w:rPr>
+          <w:rFonts w:ascii="David" w:hAnsi="David" w:cs="David" w:hint="cs"/>
+          <w:i/>
+          <w:rtl/>
+        </w:rPr>
+        <w:lastRenderedPageBreak/>
+        <w:t>34</w:t>
+      </w:r>
+      <w:r>
+        <w:rPr>
+          <w:rFonts w:ascii="David" w:hAnsi="David" w:cs="David" w:hint="cs"/>
+          <w:i/>
+          <w:rtl/>
+        </w:rPr>
+        <w:t>.</w:t>
+      </w:r>
+      <w:r>
+        <w:rPr>
+          <w:rFonts w:ascii="David" w:hAnsi="David" w:cs="David" w:hint="cs"/>
+          <w:i/>
+        </w:rPr>
+        <w:t xml:space="preserve"> </w:t>
+      </w:r>
+      <w:r>
+        <w:rPr>
+          <w:rFonts w:ascii="David" w:hAnsi="David" w:cs="David" w:hint="cs"/>
+          <w:i/>
+          <w:rtl/>
+        </w:rPr>
+        <w:t xml:space="preserve"> כן , היוריסטיקה קבילה.</w:t>
+      </w:r>
+      <w:r>
+        <w:rPr>
+          <w:rFonts w:ascii="David" w:hAnsi="David" w:cs="David" w:hint="cs"/>
+          <w:i/>
+          <w:rtl/>
+        </w:rPr>
+        <w:t xml:space="preserve"> </w:t>
+      </w:r>
+    </w:p>
+    <w:p>
+      <w:pPr>
+        <w:tabs>
+          <w:tab w:val="left" w:pos="2506"/>
+        </w:tabs>
+        <w:jc w:val="both"/>
+        <w:rPr>
+          <w:rFonts w:ascii="David" w:hAnsi="David" w:cs="David"/>
+          <w:i/>
+          <w:rtl/>
+        </w:rPr>
+      </w:pPr>
+      <w:r>
+        <w:rPr>
+          <w:rFonts w:ascii="David" w:hAnsi="David" w:cs="David" w:hint="cs"/>
+          <w:i/>
+          <w:rtl/>
+        </w:rPr>
+        <w:t>הוכחה:</w:t>
+      </w:r>
+    </w:p>
+    <w:p>
+      <w:pPr>
+        <w:tabs>
+          <w:tab w:val="left" w:pos="2506"/>
+        </w:tabs>
+        <w:jc w:val="both"/>
+        <w:rPr>
+          <w:rFonts w:ascii="David" w:eastAsiaTheme="minorEastAsia" w:hAnsi="David" w:cs="David" w:hint="cs"/>
+          <w:i/>
+          <w:rtl/>
+        </w:rPr>
+      </w:pPr>
+      <w:r>
+        <w:rPr>
+          <w:rFonts w:ascii="David" w:hAnsi="David" w:cs="David" w:hint="cs"/>
+          <w:i/>
+          <w:rtl/>
+        </w:rPr>
+        <w:t xml:space="preserve">יהי </w:t>
+      </w:r>
+      <w:r>
+        <w:rPr>
+          <w:rFonts w:ascii="David" w:hAnsi="David" w:cs="David"/>
+          <w:i/>
+        </w:rPr>
+        <w:t>s</w:t>
+      </w:r>
+      <w:r>
+        <w:rPr>
+          <w:rFonts w:ascii="David" w:hAnsi="David" w:cs="David" w:hint="cs"/>
+          <w:i/>
+          <w:rtl/>
+        </w:rPr>
+        <w:t xml:space="preserve"> מצב בבעיה ויהי</w:t>
+      </w:r>
+      <w:r>
+        <w:rPr>
+          <w:rFonts w:ascii="David" w:hAnsi="David" w:cs="David" w:hint="cs"/>
+          <w:i/>
+          <w:rtl/>
+        </w:rPr>
+        <w:t xml:space="preserve"> </w:t>
+      </w:r>
+      <m:oMath>
+        <m:r>
+          <w:rPr>
+            <w:rFonts w:ascii="Cambria Math" w:hAnsi="Cambria Math" w:cs="David"/>
+          </w:rPr>
+          <m:t>P=&lt;</m:t>
+        </m:r>
+        <m:sSub>
+          <m:sSubPr>
+            <m:ctrlPr>
+              <w:rPr>
+                <w:rFonts w:ascii="Cambria Math" w:hAnsi="Cambria Math" w:cs="David"/>
+                <w:i/>
+              </w:rPr>
+            </m:ctrlPr>
+          </m:sSubPr>
+          <m:e>
+            <m:r>
+              <w:rPr>
+                <w:rFonts w:ascii="Cambria Math" w:hAnsi="Cambria Math" w:cs="David"/>
+              </w:rPr>
+              <m:t>s,</m:t>
+            </m:r>
+            <m:r>
+              <w:rPr>
+                <w:rFonts w:ascii="Cambria Math" w:hAnsi="Cambria Math" w:cs="David"/>
+              </w:rPr>
+              <m:t>s</m:t>
+            </m:r>
+          </m:e>
+          <m:sub>
+            <m:r>
+              <w:rPr>
+                <w:rFonts w:ascii="Cambria Math" w:hAnsi="Cambria Math" w:cs="David"/>
+              </w:rPr>
+              <m:t>1</m:t>
+            </m:r>
+          </m:sub>
+        </m:sSub>
+        <m:r>
+          <w:rPr>
+            <w:rFonts w:ascii="Cambria Math" w:hAnsi="Cambria Math" w:cs="David"/>
+          </w:rPr>
+          <m:t>,</m:t>
+        </m:r>
+        <m:sSub>
+          <m:sSubPr>
+            <m:ctrlPr>
+              <w:rPr>
+                <w:rFonts w:ascii="Cambria Math" w:hAnsi="Cambria Math" w:cs="David"/>
+                <w:i/>
+              </w:rPr>
+            </m:ctrlPr>
+          </m:sSubPr>
+          <m:e>
+            <m:r>
+              <w:rPr>
+                <w:rFonts w:ascii="Cambria Math" w:hAnsi="Cambria Math" w:cs="David"/>
+              </w:rPr>
+              <m:t>s</m:t>
+            </m:r>
+          </m:e>
+          <m:sub>
+            <m:r>
+              <w:rPr>
+                <w:rFonts w:ascii="Cambria Math" w:hAnsi="Cambria Math" w:cs="David"/>
+              </w:rPr>
+              <m:t>2</m:t>
+            </m:r>
+          </m:sub>
+        </m:sSub>
+        <m:r>
+          <w:rPr>
+            <w:rFonts w:ascii="Cambria Math" w:hAnsi="Cambria Math" w:cs="David"/>
+          </w:rPr>
+          <m:t>….,</m:t>
+        </m:r>
+        <m:sSub>
+          <m:sSubPr>
+            <m:ctrlPr>
+              <w:rPr>
+                <w:rFonts w:ascii="Cambria Math" w:hAnsi="Cambria Math" w:cs="David"/>
+                <w:i/>
+              </w:rPr>
+            </m:ctrlPr>
+          </m:sSubPr>
+          <m:e>
+            <m:r>
+              <w:rPr>
+                <w:rFonts w:ascii="Cambria Math" w:hAnsi="Cambria Math" w:cs="David"/>
+              </w:rPr>
+              <m:t>s</m:t>
+            </m:r>
+          </m:e>
+          <m:sub>
+            <m:r>
+              <w:rPr>
+                <w:rFonts w:ascii="Cambria Math" w:hAnsi="Cambria Math" w:cs="David"/>
+              </w:rPr>
+              <m:t>n</m:t>
+            </m:r>
+          </m:sub>
+        </m:sSub>
+        <m:r>
+          <w:rPr>
+            <w:rFonts w:ascii="Cambria Math" w:hAnsi="Cambria Math" w:cs="David"/>
+          </w:rPr>
+          <m:t>&gt;</m:t>
+        </m:r>
+      </m:oMath>
+      <w:r>
+        <w:rPr>
+          <w:rFonts w:ascii="David" w:eastAsiaTheme="minorEastAsia" w:hAnsi="David" w:cs="David" w:hint="cs"/>
+          <w:i/>
+          <w:rtl/>
+        </w:rPr>
+        <w:t xml:space="preserve"> </w:t>
+      </w:r>
+      <w:r>
+        <w:rPr>
+          <w:rFonts w:ascii="David" w:eastAsiaTheme="minorEastAsia" w:hAnsi="David" w:cs="David" w:hint="cs"/>
+          <w:i/>
+          <w:rtl/>
+        </w:rPr>
+        <w:t>פתרון אופטימלי</w:t>
+      </w:r>
+      <w:r>
+        <w:rPr>
+          <w:rFonts w:ascii="David" w:hAnsi="David" w:cs="David" w:hint="cs"/>
+          <w:i/>
+          <w:rtl/>
+        </w:rPr>
+        <w:t xml:space="preserve"> </w:t>
+      </w:r>
+      <w:r>
+        <w:rPr>
+          <w:rFonts w:ascii="David" w:hAnsi="David" w:cs="David" w:hint="cs"/>
+          <w:i/>
+          <w:rtl/>
+        </w:rPr>
+        <w:t xml:space="preserve">לבעיה החל מהצומת </w:t>
+      </w:r>
+      <w:r>
+        <w:rPr>
+          <w:rFonts w:ascii="David" w:hAnsi="David" w:cs="David" w:hint="cs"/>
+          <w:i/>
+        </w:rPr>
+        <w:t xml:space="preserve"> </w:t>
+      </w:r>
+      <w:r>
+        <w:rPr>
+          <w:rFonts w:ascii="David" w:eastAsiaTheme="minorEastAsia" w:hAnsi="David" w:cs="David"/>
+          <w:i/>
+        </w:rPr>
+        <w:t>s</w:t>
+      </w:r>
+      <w:r>
+        <w:rPr>
+          <w:rFonts w:ascii="David" w:eastAsiaTheme="minorEastAsia" w:hAnsi="David" w:cs="David" w:hint="cs"/>
+          <w:i/>
+          <w:rtl/>
+        </w:rPr>
+        <w:t>.</w:t>
+      </w:r>
+      <w:r>
+        <w:rPr>
+          <w:rFonts w:ascii="David" w:eastAsiaTheme="minorEastAsia" w:hAnsi="David" w:cs="David" w:hint="cs"/>
+          <w:i/>
+          <w:rtl/>
+        </w:rPr>
+        <w:t xml:space="preserve"> </w:t>
+      </w:r>
+      <w:r>
+        <w:rPr>
+          <w:rFonts w:ascii="David" w:eastAsiaTheme="minorEastAsia" w:hAnsi="David" w:cs="David" w:hint="cs"/>
+          <w:i/>
+          <w:rtl/>
+        </w:rPr>
+        <w:t xml:space="preserve">נניח בשלילה כי </w:t>
+      </w:r>
+    </w:p>
+    <w:p>
+      <w:pPr>
+        <w:tabs>
+          <w:tab w:val="left" w:pos="2506"/>
+        </w:tabs>
+        <w:jc w:val="both"/>
+        <w:rPr>
+          <w:rFonts w:ascii="David" w:eastAsiaTheme="minorEastAsia" w:hAnsi="David" w:cs="David"/>
+          <w:i/>
+          <w:rtl/>
+        </w:rPr>
+      </w:pPr>
+      <w:r>
+        <w:rPr>
+          <w:rFonts w:ascii="David" w:eastAsiaTheme="minorEastAsia" w:hAnsi="David" w:cs="David" w:hint="cs"/>
+          <w:i/>
+        </w:rPr>
+        <w:t xml:space="preserve"> </w:t>
+      </w:r>
+      <m:oMath>
+        <m:r>
+          <w:rPr>
+            <w:rFonts w:ascii="Cambria Math" w:eastAsiaTheme="minorEastAsia" w:hAnsi="Cambria Math" w:cs="David"/>
+            <w:sz w:val="18"/>
+            <w:szCs w:val="18"/>
+          </w:rPr>
+          <m:t>MDATestsTravel</m:t>
+        </m:r>
+        <m:r>
+          <w:rPr>
+            <w:rFonts w:ascii="Cambria Math" w:eastAsiaTheme="minorEastAsia" w:hAnsi="Cambria Math" w:cs="David"/>
+            <w:sz w:val="18"/>
+            <w:szCs w:val="18"/>
+          </w:rPr>
+          <m:t>TimeToNearestLab</m:t>
+        </m:r>
+        <m:r>
+          <w:rPr>
+            <w:rFonts w:ascii="Cambria Math" w:eastAsiaTheme="minorEastAsia" w:hAnsi="Cambria Math" w:cs="David"/>
+            <w:sz w:val="18"/>
+            <w:szCs w:val="18"/>
+          </w:rPr>
+          <m:t>Heuristic(s)</m:t>
+        </m:r>
+        <m:r>
+          <w:rPr>
+            <w:rFonts w:ascii="Cambria Math" w:eastAsiaTheme="minorEastAsia" w:hAnsi="Cambria Math" w:cs="David"/>
+            <w:sz w:val="18"/>
+            <w:szCs w:val="18"/>
+          </w:rPr>
+          <m:t>&gt;</m:t>
+        </m:r>
+        <m:sSubSup>
+          <m:sSubSupPr>
+            <m:ctrlPr>
+              <w:rPr>
+                <w:rFonts w:ascii="Cambria Math" w:eastAsiaTheme="minorEastAsia" w:hAnsi="Cambria Math" w:cs="David"/>
+                <w:i/>
+                <w:sz w:val="18"/>
+                <w:szCs w:val="18"/>
+              </w:rPr>
+            </m:ctrlPr>
+          </m:sSubSupPr>
+          <m:e>
+            <m:r>
+              <w:rPr>
+                <w:rFonts w:ascii="Cambria Math" w:eastAsiaTheme="minorEastAsia" w:hAnsi="Cambria Math" w:cs="David"/>
+                <w:sz w:val="18"/>
+                <w:szCs w:val="18"/>
+              </w:rPr>
+              <m:t>cost</m:t>
+            </m:r>
+          </m:e>
+          <m:sub>
+            <m:r>
+              <w:rPr>
+                <w:rFonts w:ascii="Cambria Math" w:eastAsiaTheme="minorEastAsia" w:hAnsi="Cambria Math" w:cs="David"/>
+                <w:sz w:val="18"/>
+                <w:szCs w:val="18"/>
+              </w:rPr>
+              <m:t>d</m:t>
+            </m:r>
+          </m:sub>
+          <m:sup>
+            <m:r>
+              <w:rPr>
+                <w:rFonts w:ascii="Cambria Math" w:eastAsiaTheme="minorEastAsia" w:hAnsi="Cambria Math" w:cs="David"/>
+                <w:sz w:val="18"/>
+                <w:szCs w:val="18"/>
+              </w:rPr>
+              <m:t>tes</m:t>
+            </m:r>
+            <m:sSub>
+              <m:sSubPr>
+                <m:ctrlPr>
+                  <w:rPr>
+                    <w:rFonts w:ascii="Cambria Math" w:eastAsiaTheme="minorEastAsia" w:hAnsi="Cambria Math" w:cs="David"/>
+                    <w:i/>
+                    <w:sz w:val="18"/>
+                    <w:szCs w:val="18"/>
+                  </w:rPr>
+                </m:ctrlPr>
+              </m:sSubPr>
+              <m:e>
+                <m:r>
+                  <w:rPr>
+                    <w:rFonts w:ascii="Cambria Math" w:eastAsiaTheme="minorEastAsia" w:hAnsi="Cambria Math" w:cs="David"/>
+                    <w:sz w:val="18"/>
+                    <w:szCs w:val="18"/>
+                  </w:rPr>
+                  <m:t>t</m:t>
+                </m:r>
+              </m:e>
+              <m:sub>
+                <m:r>
+                  <w:rPr>
+                    <w:rFonts w:ascii="Cambria Math" w:eastAsiaTheme="minorEastAsia" w:hAnsi="Cambria Math" w:cs="David"/>
+                    <w:sz w:val="18"/>
+                    <w:szCs w:val="18"/>
+                  </w:rPr>
+                  <m:t>travel</m:t>
+                </m:r>
+              </m:sub>
+            </m:sSub>
+          </m:sup>
+        </m:sSubSup>
+        <m:r>
+          <w:rPr>
+            <w:rFonts w:ascii="Cambria Math" w:eastAsiaTheme="minorEastAsia" w:hAnsi="Cambria Math" w:cs="David"/>
+            <w:sz w:val="18"/>
+            <w:szCs w:val="18"/>
+          </w:rPr>
+          <m:t>(p)</m:t>
+        </m:r>
+      </m:oMath>
+      <w:r>
+        <w:rPr>
+          <w:rFonts w:ascii="David" w:eastAsiaTheme="minorEastAsia" w:hAnsi="David" w:cs="David" w:hint="cs"/>
+          <w:i/>
+          <w:rtl/>
+        </w:rPr>
+        <w:t>, אז בהכרח מתקיים</w:t>
+      </w:r>
+      <w:r>
+        <w:rPr>
+          <w:rFonts w:ascii="David" w:eastAsiaTheme="minorEastAsia" w:hAnsi="David" w:cs="David" w:hint="cs"/>
+          <w:i/>
+          <w:rtl/>
+        </w:rPr>
+        <w:t xml:space="preserve"> כי קיים תת מסלו</w:t>
+      </w:r>
+      <w:r>
+        <w:rPr>
+          <w:rFonts w:ascii="David" w:eastAsiaTheme="minorEastAsia" w:hAnsi="David" w:cs="David" w:hint="cs"/>
+          <w:i/>
+          <w:rtl/>
+        </w:rPr>
+        <w:t>ל</w:t>
+      </w:r>
+      <w:r>
+        <w:rPr>
+          <w:rFonts w:ascii="David" w:eastAsiaTheme="minorEastAsia" w:hAnsi="David" w:cs="David" w:hint="cs"/>
+          <w:i/>
+          <w:rtl/>
+        </w:rPr>
+        <w:t xml:space="preserve"> </w:t>
+      </w:r>
+    </w:p>
+    <w:p>
+      <w:pPr>
+        <w:tabs>
+          <w:tab w:val="left" w:pos="2506"/>
+        </w:tabs>
+        <w:jc w:val="both"/>
+        <w:rPr>
+          <w:rFonts w:ascii="David" w:eastAsiaTheme="minorEastAsia" w:hAnsi="David" w:cs="David"/>
+          <w:i/>
+          <w:rtl/>
+        </w:rPr>
+      </w:pPr>
+      <w:r>
+        <w:rPr>
+          <w:rFonts w:ascii="David" w:eastAsiaTheme="minorEastAsia" w:hAnsi="David" w:cs="David" w:hint="cs"/>
+          <w:i/>
+          <w:rtl/>
+        </w:rPr>
+        <w:t xml:space="preserve"> </w:t>
+      </w:r>
+      <w:r>
+        <w:rPr>
+          <w:rFonts w:ascii="David" w:eastAsiaTheme="minorEastAsia" w:hAnsi="David" w:cs="David"/>
+          <w:i/>
+        </w:rPr>
+        <w:t xml:space="preserve"> </w:t>
+      </w:r>
+      <m:oMath>
+        <m:sSub>
+          <m:sSubPr>
+            <m:ctrlPr>
+              <w:rPr>
+                <w:rFonts w:ascii="Cambria Math" w:hAnsi="Cambria Math" w:cs="David"/>
+                <w:i/>
+              </w:rPr>
+            </m:ctrlPr>
+          </m:sSubPr>
+          <m:e>
+            <m:r>
+              <w:rPr>
+                <w:rFonts w:ascii="Cambria Math" w:hAnsi="Cambria Math" w:cs="David"/>
+              </w:rPr>
+              <m:t>&lt;d</m:t>
+            </m:r>
+          </m:e>
+          <m:sub>
+            <m:r>
+              <w:rPr>
+                <w:rFonts w:ascii="Cambria Math" w:hAnsi="Cambria Math" w:cs="David"/>
+              </w:rPr>
+              <m:t>i</m:t>
+            </m:r>
+          </m:sub>
+        </m:sSub>
+        <m:r>
+          <w:rPr>
+            <w:rFonts w:ascii="Cambria Math" w:hAnsi="Cambria Math" w:cs="David"/>
+          </w:rPr>
+          <m:t>,</m:t>
+        </m:r>
+        <m:sSub>
+          <m:sSubPr>
+            <m:ctrlPr>
+              <w:rPr>
+                <w:rFonts w:ascii="Cambria Math" w:hAnsi="Cambria Math" w:cs="David"/>
+                <w:i/>
+              </w:rPr>
+            </m:ctrlPr>
+          </m:sSubPr>
+          <m:e>
+            <m:r>
+              <w:rPr>
+                <w:rFonts w:ascii="Cambria Math" w:hAnsi="Cambria Math" w:cs="David"/>
+              </w:rPr>
+              <m:t>d</m:t>
+            </m:r>
+          </m:e>
+          <m:sub>
+            <m:r>
+              <w:rPr>
+                <w:rFonts w:ascii="Cambria Math" w:hAnsi="Cambria Math" w:cs="David"/>
+              </w:rPr>
+              <m:t>i+1</m:t>
+            </m:r>
+          </m:sub>
+        </m:sSub>
+        <m:r>
+          <w:rPr>
+            <w:rFonts w:ascii="Cambria Math" w:hAnsi="Cambria Math" w:cs="David"/>
+          </w:rPr>
+          <m:t>,</m:t>
+        </m:r>
+        <m:sSub>
+          <m:sSubPr>
+            <m:ctrlPr>
+              <w:rPr>
+                <w:rFonts w:ascii="Cambria Math" w:hAnsi="Cambria Math" w:cs="David"/>
+                <w:i/>
+              </w:rPr>
+            </m:ctrlPr>
+          </m:sSubPr>
+          <m:e>
+            <m:r>
+              <w:rPr>
+                <w:rFonts w:ascii="Cambria Math" w:hAnsi="Cambria Math" w:cs="David"/>
+              </w:rPr>
+              <m:t>lab</m:t>
+            </m:r>
+          </m:e>
+          <m:sub>
+            <m:r>
+              <w:rPr>
+                <w:rFonts w:ascii="Cambria Math" w:hAnsi="Cambria Math" w:cs="David"/>
+              </w:rPr>
+              <m:t>i+1</m:t>
+            </m:r>
+          </m:sub>
+        </m:sSub>
+        <m:r>
+          <w:rPr>
+            <w:rFonts w:ascii="Cambria Math" w:hAnsi="Cambria Math" w:cs="David"/>
+          </w:rPr>
+          <m:t>&gt;</m:t>
+        </m:r>
+      </m:oMath>
+      <w:r>
+        <w:rPr>
+          <w:rFonts w:ascii="David" w:eastAsiaTheme="minorEastAsia" w:hAnsi="David" w:cs="David" w:hint="cs"/>
+          <w:i/>
+          <w:rtl/>
+        </w:rPr>
+        <w:t xml:space="preserve">  כך ש2 המצבים הראשונים הם דירה והמצב האחרון הוא מעבדה מכיוון</w:t>
+      </w:r>
+      <w:r>
+        <w:rPr>
+          <w:rFonts w:ascii="David" w:eastAsiaTheme="minorEastAsia" w:hAnsi="David" w:cs="David" w:hint="cs"/>
+          <w:i/>
+          <w:rtl/>
+        </w:rPr>
+        <w:t xml:space="preserve"> שההנחה בשלילה מחייבת מצב שבו יהיו</w:t>
+      </w:r>
+      <w:r>
+        <w:rPr>
+          <w:rFonts w:ascii="David" w:eastAsiaTheme="minorEastAsia" w:hAnsi="David" w:cs="David" w:hint="cs"/>
+          <w:i/>
+          <w:rtl/>
+        </w:rPr>
+        <w:t xml:space="preserve"> לפחות</w:t>
+      </w:r>
+      <w:r>
+        <w:rPr>
+          <w:rFonts w:ascii="David" w:eastAsiaTheme="minorEastAsia" w:hAnsi="David" w:cs="David" w:hint="cs"/>
+          <w:i/>
+          <w:rtl/>
+        </w:rPr>
+        <w:t xml:space="preserve"> 2 דירות רצופות</w:t>
+      </w:r>
+      <w:r>
+        <w:rPr>
+          <w:rFonts w:ascii="David" w:eastAsiaTheme="minorEastAsia" w:hAnsi="David" w:cs="David" w:hint="cs"/>
+          <w:i/>
+          <w:rtl/>
+        </w:rPr>
+        <w:t xml:space="preserve"> (כי </w:t>
+      </w:r>
+      <w:r>
+        <w:rPr>
+          <w:rFonts w:ascii="David" w:eastAsiaTheme="minorEastAsia" w:hAnsi="David" w:cs="David" w:hint="cs"/>
+          <w:i/>
+          <w:rtl/>
+        </w:rPr>
+        <w:t>מסלול שאחרי כל דירה הולכים למעבדה אינו אופטימלי</w:t>
+      </w:r>
+      <w:r>
+        <w:rPr>
+          <w:rFonts w:ascii="David" w:eastAsiaTheme="minorEastAsia" w:hAnsi="David" w:cs="David" w:hint="cs"/>
+          <w:i/>
+          <w:rtl/>
+        </w:rPr>
+        <w:t>)</w:t>
+      </w:r>
+      <w:r>
+        <w:rPr>
+          <w:rFonts w:ascii="David" w:eastAsiaTheme="minorEastAsia" w:hAnsi="David" w:cs="David" w:hint="cs"/>
+          <w:i/>
+          <w:rtl/>
+        </w:rPr>
+        <w:t xml:space="preserve"> ו</w:t>
+      </w:r>
+      <w:r>
+        <w:rPr>
+          <w:rFonts w:ascii="David" w:eastAsiaTheme="minorEastAsia" w:hAnsi="David" w:cs="David" w:hint="cs"/>
+          <w:i/>
+          <w:rtl/>
+        </w:rPr>
+        <w:t>המצב האחרון ב</w:t>
+      </w:r>
+      <w:r>
+        <w:rPr>
+          <w:rFonts w:ascii="David" w:eastAsiaTheme="minorEastAsia" w:hAnsi="David" w:cs="David" w:hint="cs"/>
+          <w:i/>
+        </w:rPr>
+        <w:t>P</w:t>
+      </w:r>
+      <w:r>
+        <w:rPr>
+          <w:rFonts w:ascii="David" w:eastAsiaTheme="minorEastAsia" w:hAnsi="David" w:cs="David" w:hint="cs"/>
+          <w:i/>
+          <w:rtl/>
+        </w:rPr>
+        <w:t xml:space="preserve"> הוא מעבדה</w:t>
+      </w:r>
+      <w:r>
+        <w:rPr>
+          <w:rFonts w:ascii="David" w:eastAsiaTheme="minorEastAsia" w:hAnsi="David" w:cs="David" w:hint="cs"/>
+          <w:i/>
+          <w:rtl/>
+        </w:rPr>
+        <w:t>, לכן ניתן למצוא תת מסלול כזה ב</w:t>
+      </w:r>
+      <w:r>
+        <w:rPr>
+          <w:rFonts w:ascii="David" w:eastAsiaTheme="minorEastAsia" w:hAnsi="David" w:cs="David" w:hint="cs"/>
+          <w:i/>
+        </w:rPr>
+        <w:t>P</w:t>
+      </w:r>
+      <w:r>
+        <w:rPr>
+          <w:rFonts w:ascii="David" w:eastAsiaTheme="minorEastAsia" w:hAnsi="David" w:cs="David" w:hint="cs"/>
+          <w:i/>
+          <w:rtl/>
+        </w:rPr>
+        <w:t xml:space="preserve">. </w:t>
+      </w:r>
+      <w:r>
+        <w:rPr>
+          <w:rFonts w:ascii="David" w:eastAsiaTheme="minorEastAsia" w:hAnsi="David" w:cs="David" w:hint="cs"/>
+          <w:i/>
+          <w:rtl/>
+        </w:rPr>
+        <w:t xml:space="preserve">נסמן </w:t>
+      </w:r>
+      <w:r>
+        <w:rPr>
+          <w:rFonts w:ascii="David" w:eastAsiaTheme="minorEastAsia" w:hAnsi="David" w:cs="David" w:hint="cs"/>
+          <w:i/>
+          <w:rtl/>
+        </w:rPr>
+        <w:t xml:space="preserve">: </w:t>
+      </w:r>
+      <m:oMath>
+        <m:r>
+          <w:rPr>
+            <w:rFonts w:ascii="Cambria Math" w:eastAsiaTheme="minorEastAsia" w:hAnsi="Cambria Math" w:cs="David"/>
+            <w:sz w:val="18"/>
+            <w:szCs w:val="18"/>
+          </w:rPr>
+          <m:t>y=dist(</m:t>
+        </m:r>
+        <m:sSub>
+          <m:sSubPr>
+            <m:ctrlPr>
+              <w:rPr>
+                <w:rFonts w:ascii="Cambria Math" w:eastAsiaTheme="minorEastAsia" w:hAnsi="Cambria Math" w:cs="David"/>
+                <w:i/>
+                <w:sz w:val="18"/>
+                <w:szCs w:val="18"/>
+              </w:rPr>
+            </m:ctrlPr>
+          </m:sSubPr>
+          <m:e>
+            <m:r>
+              <w:rPr>
+                <w:rFonts w:ascii="Cambria Math" w:eastAsiaTheme="minorEastAsia" w:hAnsi="Cambria Math" w:cs="David"/>
+                <w:sz w:val="18"/>
+                <w:szCs w:val="18"/>
+              </w:rPr>
+              <m:t>d</m:t>
+            </m:r>
+          </m:e>
+          <m:sub>
+            <m:r>
+              <w:rPr>
+                <w:rFonts w:ascii="Cambria Math" w:eastAsiaTheme="minorEastAsia" w:hAnsi="Cambria Math" w:cs="David"/>
+                <w:sz w:val="18"/>
+                <w:szCs w:val="18"/>
+              </w:rPr>
+              <m:t>i</m:t>
+            </m:r>
+          </m:sub>
+        </m:sSub>
+        <m:r>
+          <w:rPr>
+            <w:rFonts w:ascii="Cambria Math" w:eastAsiaTheme="minorEastAsia" w:hAnsi="Cambria Math" w:cs="David"/>
+            <w:sz w:val="18"/>
+            <w:szCs w:val="18"/>
+          </w:rPr>
+          <m:t>,closest_lab)</m:t>
+        </m:r>
+      </m:oMath>
+      <w:r>
+        <w:rPr>
+          <w:rFonts w:ascii="David" w:eastAsiaTheme="minorEastAsia" w:hAnsi="David" w:cs="David"/>
+          <w:i/>
+        </w:rPr>
+        <w:t xml:space="preserve">  </w:t>
+      </w:r>
+      <w:r>
+        <w:rPr>
+          <w:rFonts w:ascii="David" w:eastAsiaTheme="minorEastAsia" w:hAnsi="David" w:cs="David" w:hint="cs"/>
+          <w:i/>
+          <w:rtl/>
+        </w:rPr>
+        <w:t xml:space="preserve"> ו</w:t>
+      </w:r>
+      <m:oMath>
+        <m:r>
+          <w:rPr>
+            <w:rFonts w:ascii="Cambria Math" w:eastAsiaTheme="minorEastAsia" w:hAnsi="Cambria Math" w:cs="David"/>
+            <w:sz w:val="18"/>
+            <w:szCs w:val="18"/>
+          </w:rPr>
+          <m:t>x=dist(</m:t>
+        </m:r>
+        <m:sSub>
+          <m:sSubPr>
+            <m:ctrlPr>
+              <w:rPr>
+                <w:rFonts w:ascii="Cambria Math" w:eastAsiaTheme="minorEastAsia" w:hAnsi="Cambria Math" w:cs="David"/>
+                <w:i/>
+                <w:sz w:val="18"/>
+                <w:szCs w:val="18"/>
+              </w:rPr>
+            </m:ctrlPr>
+          </m:sSubPr>
+          <m:e>
+            <m:r>
+              <w:rPr>
+                <w:rFonts w:ascii="Cambria Math" w:eastAsiaTheme="minorEastAsia" w:hAnsi="Cambria Math" w:cs="David"/>
+                <w:sz w:val="18"/>
+                <w:szCs w:val="18"/>
+              </w:rPr>
+              <m:t>d</m:t>
+            </m:r>
+          </m:e>
+          <m:sub>
+            <m:r>
+              <w:rPr>
+                <w:rFonts w:ascii="Cambria Math" w:eastAsiaTheme="minorEastAsia" w:hAnsi="Cambria Math" w:cs="David"/>
+                <w:sz w:val="18"/>
+                <w:szCs w:val="18"/>
+              </w:rPr>
+              <m:t>i+1</m:t>
+            </m:r>
+          </m:sub>
+        </m:sSub>
+        <m:r>
+          <w:rPr>
+            <w:rFonts w:ascii="Cambria Math" w:eastAsiaTheme="minorEastAsia" w:hAnsi="Cambria Math" w:cs="David"/>
+            <w:sz w:val="18"/>
+            <w:szCs w:val="18"/>
+          </w:rPr>
+          <m:t>,</m:t>
+        </m:r>
+        <m:sSub>
+          <m:sSubPr>
+            <m:ctrlPr>
+              <w:rPr>
+                <w:rFonts w:ascii="Cambria Math" w:eastAsiaTheme="minorEastAsia" w:hAnsi="Cambria Math" w:cs="David"/>
+                <w:i/>
+                <w:sz w:val="18"/>
+                <w:szCs w:val="18"/>
+              </w:rPr>
+            </m:ctrlPr>
+          </m:sSubPr>
+          <m:e>
+            <m:r>
+              <w:rPr>
+                <w:rFonts w:ascii="Cambria Math" w:eastAsiaTheme="minorEastAsia" w:hAnsi="Cambria Math" w:cs="David"/>
+                <w:sz w:val="18"/>
+                <w:szCs w:val="18"/>
+              </w:rPr>
+              <m:t>lab</m:t>
+            </m:r>
+          </m:e>
+          <m:sub>
+            <m:r>
+              <w:rPr>
+                <w:rFonts w:ascii="Cambria Math" w:eastAsiaTheme="minorEastAsia" w:hAnsi="Cambria Math" w:cs="David"/>
+                <w:sz w:val="18"/>
+                <w:szCs w:val="18"/>
+              </w:rPr>
+              <m:t>i+1</m:t>
+            </m:r>
+          </m:sub>
+        </m:sSub>
+        <m:r>
+          <w:rPr>
+            <w:rFonts w:ascii="Cambria Math" w:eastAsiaTheme="minorEastAsia" w:hAnsi="Cambria Math" w:cs="David"/>
+            <w:sz w:val="18"/>
+            <w:szCs w:val="18"/>
+          </w:rPr>
+          <m:t>)</m:t>
+        </m:r>
+      </m:oMath>
+      <w:r>
+        <w:rPr>
+          <w:rFonts w:ascii="Cambria Math" w:eastAsiaTheme="minorEastAsia" w:hAnsi="Cambria Math" w:cs="David" w:hint="cs"/>
+          <w:i/>
+          <w:sz w:val="18"/>
+          <w:szCs w:val="18"/>
+          <w:rtl/>
+        </w:rPr>
+        <w:t xml:space="preserve"> </w:t>
+      </w:r>
+      <w:r>
+        <w:rPr>
+          <w:rFonts w:ascii="David" w:eastAsiaTheme="minorEastAsia" w:hAnsi="David" w:cs="David" w:hint="cs"/>
+          <w:i/>
+          <w:rtl/>
+        </w:rPr>
+        <w:t>.</w:t>
+      </w:r>
+      <w:r>
+        <w:rPr>
+          <w:rFonts w:ascii="David" w:eastAsiaTheme="minorEastAsia" w:hAnsi="David" w:cs="David" w:hint="cs"/>
+          <w:i/>
+          <w:rtl/>
+        </w:rPr>
+        <w:t>מההנחה בשלילה מתקיים:</w:t>
+      </w:r>
+      <w:r>
+        <w:rPr>
+          <w:rFonts w:ascii="David" w:eastAsiaTheme="minorEastAsia" w:hAnsi="David" w:cs="David" w:hint="cs"/>
+          <w:i/>
+          <w:rtl/>
+        </w:rPr>
+        <w:t xml:space="preserve"> </w:t>
+      </w:r>
+      <w:r>
+        <w:rPr>
+          <w:rFonts w:ascii="David" w:eastAsiaTheme="minorEastAsia" w:hAnsi="David" w:cs="David" w:hint="cs"/>
+          <w:i/>
+          <w:rtl/>
+        </w:rPr>
+        <w:t xml:space="preserve"> </w:t>
+      </w:r>
+      <m:oMath>
+        <m:r>
+          <w:rPr>
+            <w:rFonts w:ascii="Cambria Math" w:eastAsiaTheme="minorEastAsia" w:hAnsi="Cambria Math" w:cs="David"/>
+            <w:sz w:val="18"/>
+            <w:szCs w:val="18"/>
+          </w:rPr>
+          <m:t>y</m:t>
+        </m:r>
+        <m:r>
+          <w:rPr>
+            <w:rFonts w:ascii="Cambria Math" w:eastAsiaTheme="minorEastAsia" w:hAnsi="Cambria Math" w:cs="David"/>
+            <w:sz w:val="18"/>
+            <w:szCs w:val="18"/>
+          </w:rPr>
+          <m:t>*</m:t>
+        </m:r>
+        <m:sSub>
+          <m:sSubPr>
+            <m:ctrlPr>
+              <w:rPr>
+                <w:rFonts w:ascii="Cambria Math" w:hAnsi="Cambria Math" w:cs="David"/>
+                <w:i/>
+                <w:sz w:val="18"/>
+                <w:szCs w:val="18"/>
+              </w:rPr>
+            </m:ctrlPr>
+          </m:sSubPr>
+          <m:e>
+            <m:r>
+              <w:rPr>
+                <w:rFonts w:ascii="Cambria Math" w:hAnsi="Cambria Math" w:cs="David"/>
+                <w:sz w:val="18"/>
+                <w:szCs w:val="18"/>
+              </w:rPr>
+              <m:t>d</m:t>
+            </m:r>
+          </m:e>
+          <m:sub>
+            <m:r>
+              <w:rPr>
+                <w:rFonts w:ascii="Cambria Math" w:hAnsi="Cambria Math" w:cs="David"/>
+                <w:sz w:val="18"/>
+                <w:szCs w:val="18"/>
+              </w:rPr>
+              <m:t>i</m:t>
+            </m:r>
+          </m:sub>
+        </m:sSub>
+        <m:r>
+          <w:rPr>
+            <w:rFonts w:ascii="Cambria Math" w:eastAsiaTheme="minorEastAsia" w:hAnsi="Cambria Math" w:cs="David"/>
+            <w:sz w:val="18"/>
+            <w:szCs w:val="18"/>
+          </w:rPr>
+          <m:t>.roomates+x*</m:t>
+        </m:r>
+        <m:sSub>
+          <m:sSubPr>
+            <m:ctrlPr>
+              <w:rPr>
+                <w:rFonts w:ascii="Cambria Math" w:hAnsi="Cambria Math" w:cs="David"/>
+                <w:i/>
+                <w:sz w:val="18"/>
+                <w:szCs w:val="18"/>
+              </w:rPr>
+            </m:ctrlPr>
+          </m:sSubPr>
+          <m:e>
+            <m:r>
+              <w:rPr>
+                <w:rFonts w:ascii="Cambria Math" w:hAnsi="Cambria Math" w:cs="David"/>
+                <w:sz w:val="18"/>
+                <w:szCs w:val="18"/>
+              </w:rPr>
+              <m:t>d</m:t>
+            </m:r>
+          </m:e>
+          <m:sub>
+            <m:r>
+              <w:rPr>
+                <w:rFonts w:ascii="Cambria Math" w:hAnsi="Cambria Math" w:cs="David"/>
+                <w:sz w:val="18"/>
+                <w:szCs w:val="18"/>
+              </w:rPr>
+              <m:t>i+1</m:t>
+            </m:r>
+          </m:sub>
+        </m:sSub>
+        <m:r>
+          <w:rPr>
+            <w:rFonts w:ascii="Cambria Math" w:hAnsi="Cambria Math" w:cs="David"/>
+            <w:sz w:val="18"/>
+            <w:szCs w:val="18"/>
+          </w:rPr>
+          <m:t>.roomates&gt;dist</m:t>
+        </m:r>
+        <m:d>
+          <m:dPr>
+            <m:ctrlPr>
+              <w:rPr>
+                <w:rFonts w:ascii="Cambria Math" w:hAnsi="Cambria Math" w:cs="David"/>
+                <w:i/>
+                <w:sz w:val="18"/>
+                <w:szCs w:val="18"/>
+              </w:rPr>
+            </m:ctrlPr>
+          </m:dPr>
+          <m:e>
+            <m:sSub>
+              <m:sSubPr>
+                <m:ctrlPr>
+                  <w:rPr>
+                    <w:rFonts w:ascii="Cambria Math" w:hAnsi="Cambria Math" w:cs="David"/>
+                    <w:i/>
+                    <w:sz w:val="18"/>
+                    <w:szCs w:val="18"/>
+                  </w:rPr>
+                </m:ctrlPr>
+              </m:sSubPr>
+              <m:e>
+                <m:r>
+                  <w:rPr>
+                    <w:rFonts w:ascii="Cambria Math" w:hAnsi="Cambria Math" w:cs="David"/>
+                    <w:sz w:val="18"/>
+                    <w:szCs w:val="18"/>
+                  </w:rPr>
+                  <m:t>d</m:t>
+                </m:r>
+              </m:e>
+              <m:sub>
+                <m:r>
+                  <w:rPr>
+                    <w:rFonts w:ascii="Cambria Math" w:hAnsi="Cambria Math" w:cs="David"/>
+                    <w:sz w:val="18"/>
+                    <w:szCs w:val="18"/>
+                  </w:rPr>
+                  <m:t>i</m:t>
+                </m:r>
+              </m:sub>
+            </m:sSub>
+            <m:r>
+              <w:rPr>
+                <w:rFonts w:ascii="Cambria Math" w:hAnsi="Cambria Math" w:cs="David"/>
+                <w:sz w:val="18"/>
+                <w:szCs w:val="18"/>
+              </w:rPr>
+              <m:t>,</m:t>
+            </m:r>
+            <m:sSub>
+              <m:sSubPr>
+                <m:ctrlPr>
+                  <w:rPr>
+                    <w:rFonts w:ascii="Cambria Math" w:hAnsi="Cambria Math" w:cs="David"/>
+                    <w:i/>
+                    <w:sz w:val="18"/>
+                    <w:szCs w:val="18"/>
+                  </w:rPr>
+                </m:ctrlPr>
+              </m:sSubPr>
+              <m:e>
+                <m:r>
+                  <w:rPr>
+                    <w:rFonts w:ascii="Cambria Math" w:hAnsi="Cambria Math" w:cs="David"/>
+                    <w:sz w:val="18"/>
+                    <w:szCs w:val="18"/>
+                  </w:rPr>
+                  <m:t>d</m:t>
+                </m:r>
+              </m:e>
+              <m:sub>
+                <m:r>
+                  <w:rPr>
+                    <w:rFonts w:ascii="Cambria Math" w:hAnsi="Cambria Math" w:cs="David"/>
+                    <w:sz w:val="18"/>
+                    <w:szCs w:val="18"/>
+                  </w:rPr>
+                  <m:t>i+1</m:t>
+                </m:r>
+              </m:sub>
+            </m:sSub>
+          </m:e>
+        </m:d>
+        <m:r>
+          <w:rPr>
+            <w:rFonts w:ascii="Cambria Math" w:hAnsi="Cambria Math" w:cs="David"/>
+            <w:sz w:val="18"/>
+            <w:szCs w:val="18"/>
+          </w:rPr>
+          <m:t>*</m:t>
+        </m:r>
+        <m:sSub>
+          <m:sSubPr>
+            <m:ctrlPr>
+              <w:rPr>
+                <w:rFonts w:ascii="Cambria Math" w:hAnsi="Cambria Math" w:cs="David"/>
+                <w:i/>
+                <w:sz w:val="18"/>
+                <w:szCs w:val="18"/>
+              </w:rPr>
+            </m:ctrlPr>
+          </m:sSubPr>
+          <m:e>
+            <m:r>
+              <w:rPr>
+                <w:rFonts w:ascii="Cambria Math" w:hAnsi="Cambria Math" w:cs="David"/>
+                <w:sz w:val="18"/>
+                <w:szCs w:val="18"/>
+              </w:rPr>
+              <m:t>d</m:t>
+            </m:r>
+          </m:e>
+          <m:sub>
+            <m:r>
+              <w:rPr>
+                <w:rFonts w:ascii="Cambria Math" w:hAnsi="Cambria Math" w:cs="David"/>
+                <w:sz w:val="18"/>
+                <w:szCs w:val="18"/>
+              </w:rPr>
+              <m:t>i</m:t>
+            </m:r>
+          </m:sub>
+        </m:sSub>
+        <m:r>
+          <w:rPr>
+            <w:rFonts w:ascii="Cambria Math" w:eastAsiaTheme="minorEastAsia" w:hAnsi="Cambria Math" w:cs="David"/>
+            <w:sz w:val="18"/>
+            <w:szCs w:val="18"/>
+          </w:rPr>
+          <m:t>.roomates</m:t>
+        </m:r>
+        <m:r>
+          <w:rPr>
+            <w:rFonts w:ascii="Cambria Math" w:eastAsiaTheme="minorEastAsia" w:hAnsi="Cambria Math" w:cs="David"/>
+            <w:sz w:val="18"/>
+            <w:szCs w:val="18"/>
+          </w:rPr>
+          <m:t>+</m:t>
+        </m:r>
+        <m:r>
+          <w:rPr>
+            <w:rFonts w:ascii="Cambria Math" w:eastAsiaTheme="minorEastAsia" w:hAnsi="Cambria Math" w:cs="David"/>
+            <w:sz w:val="18"/>
+            <w:szCs w:val="18"/>
+          </w:rPr>
+          <m:t>x*</m:t>
+        </m:r>
+        <m:sSub>
+          <m:sSubPr>
+            <m:ctrlPr>
+              <w:rPr>
+                <w:rFonts w:ascii="Cambria Math" w:hAnsi="Cambria Math" w:cs="David"/>
+                <w:i/>
+                <w:sz w:val="18"/>
+                <w:szCs w:val="18"/>
+              </w:rPr>
+            </m:ctrlPr>
+          </m:sSubPr>
+          <m:e>
+            <m:r>
+              <w:rPr>
+                <w:rFonts w:ascii="Cambria Math" w:hAnsi="Cambria Math" w:cs="David"/>
+                <w:sz w:val="18"/>
+                <w:szCs w:val="18"/>
+              </w:rPr>
+              <m:t>d</m:t>
+            </m:r>
+          </m:e>
+          <m:sub>
+            <m:r>
+              <w:rPr>
+                <w:rFonts w:ascii="Cambria Math" w:hAnsi="Cambria Math" w:cs="David"/>
+                <w:sz w:val="18"/>
+                <w:szCs w:val="18"/>
+              </w:rPr>
+              <m:t>i</m:t>
+            </m:r>
+          </m:sub>
+        </m:sSub>
+        <m:r>
+          <w:rPr>
+            <w:rFonts w:ascii="Cambria Math" w:hAnsi="Cambria Math" w:cs="David"/>
+            <w:sz w:val="18"/>
+            <w:szCs w:val="18"/>
+          </w:rPr>
+          <m:t>.roomate</m:t>
+        </m:r>
+        <m:r>
+          <w:rPr>
+            <w:rFonts w:ascii="Cambria Math" w:hAnsi="Cambria Math" w:cs="David"/>
+            <w:sz w:val="18"/>
+            <w:szCs w:val="18"/>
+          </w:rPr>
+          <m:t>s</m:t>
+        </m:r>
+        <m:r>
+          <w:rPr>
+            <w:rFonts w:ascii="Cambria Math" w:hAnsi="Cambria Math" w:cs="David"/>
+            <w:sz w:val="18"/>
+            <w:szCs w:val="18"/>
+          </w:rPr>
+          <m:t>+</m:t>
+        </m:r>
+        <m:r>
+          <w:rPr>
+            <w:rFonts w:ascii="Cambria Math" w:eastAsiaTheme="minorEastAsia" w:hAnsi="Cambria Math" w:cs="David"/>
+            <w:sz w:val="18"/>
+            <w:szCs w:val="18"/>
+          </w:rPr>
+          <m:t>x*</m:t>
+        </m:r>
+        <m:sSub>
+          <m:sSubPr>
+            <m:ctrlPr>
+              <w:rPr>
+                <w:rFonts w:ascii="Cambria Math" w:hAnsi="Cambria Math" w:cs="David"/>
+                <w:i/>
+                <w:sz w:val="18"/>
+                <w:szCs w:val="18"/>
+              </w:rPr>
+            </m:ctrlPr>
+          </m:sSubPr>
+          <m:e>
+            <m:r>
+              <w:rPr>
+                <w:rFonts w:ascii="Cambria Math" w:hAnsi="Cambria Math" w:cs="David"/>
+                <w:sz w:val="18"/>
+                <w:szCs w:val="18"/>
+              </w:rPr>
+              <m:t>d</m:t>
+            </m:r>
+          </m:e>
+          <m:sub>
+            <m:r>
+              <w:rPr>
+                <w:rFonts w:ascii="Cambria Math" w:hAnsi="Cambria Math" w:cs="David"/>
+                <w:sz w:val="18"/>
+                <w:szCs w:val="18"/>
+              </w:rPr>
+              <m:t>i+1</m:t>
+            </m:r>
+          </m:sub>
+        </m:sSub>
+        <m:r>
+          <w:rPr>
+            <w:rFonts w:ascii="Cambria Math" w:hAnsi="Cambria Math" w:cs="David"/>
+            <w:sz w:val="18"/>
+            <w:szCs w:val="18"/>
+          </w:rPr>
+          <m:t>.roomate</m:t>
+        </m:r>
+      </m:oMath>
+      <w:r>
+        <w:rPr>
+          <w:rFonts w:ascii="David" w:eastAsiaTheme="minorEastAsia" w:hAnsi="David" w:cs="David" w:hint="cs"/>
+          <w:i/>
+          <w:rtl/>
+        </w:rPr>
+        <w:t xml:space="preserve"> .</w:t>
+      </w:r>
+    </w:p>
+    <w:p>
+      <w:pPr>
+        <w:tabs>
+          <w:tab w:val="left" w:pos="2506"/>
+        </w:tabs>
+        <w:jc w:val="both"/>
+        <w:rPr>
+          <w:rFonts w:ascii="David" w:eastAsiaTheme="minorEastAsia" w:hAnsi="David" w:cs="David" w:hint="cs"/>
+          <w:i/>
+          <w:rtl/>
+        </w:rPr>
+      </w:pPr>
+      <w:r>
+        <w:rPr>
+          <w:rFonts w:ascii="David" w:eastAsiaTheme="minorEastAsia" w:hAnsi="David" w:cs="David"/>
+          <w:i/>
+          <w:noProof/>
+          <w:rtl/>
+          <w:lang w:val="he-IL"/>
+        </w:rPr>
+        <mc:AlternateContent>
+          <mc:Choice Requires="wps">
+            <w:drawing>
+              <wp:anchor distT="0" distB="0" distL="114300" distR="114300" simplePos="0" relativeHeight="251676672" behindDoc="0" locked="0" layoutInCell="1" allowOverlap="1" wp14:anchorId="20FD4461" wp14:editId="3480EB3C">
+                <wp:simplePos x="0" y="0"/>
+                <wp:positionH relativeFrom="margin">
+                  <wp:align>center</wp:align>
+                </wp:positionH>
+                <wp:positionV relativeFrom="paragraph">
+                  <wp:posOffset>138394</wp:posOffset>
+                </wp:positionV>
+                <wp:extent cx="20901" cy="135853"/>
+                <wp:effectExtent l="38100" t="38100" r="55880" b="17145"/>
+                <wp:wrapNone/>
+                <wp:docPr id="12" name="מחבר חץ ישר 12"/>
+                <wp:cNvGraphicFramePr/>
+                <a:graphic xmlns:a="http://schemas.openxmlformats.org/drawingml/2006/main">
+                  <a:graphicData uri="http://schemas.microsoft.com/office/word/2010/wordprocessingShape">
+                    <wps:wsp>
+                      <wps:cNvCnPr/>
+                      <wps:spPr>
+                        <a:xfrm flipV="1">
+                          <a:off x="0" y="0"/>
+                          <a:ext cx="20901" cy="135853"/>
+                        </a:xfrm>
+                        <a:prstGeom prst="straightConnector1">
+                          <a:avLst/>
+                        </a:prstGeom>
+                        <a:ln>
+                          <a:tailEnd type="triangle"/>
+                        </a:ln>
+                      </wps:spPr>
+                      <wps:style>
+                        <a:lnRef idx="1">
+                          <a:schemeClr val="dk1"/>
+                        </a:lnRef>
+                        <a:fillRef idx="0">
+                          <a:schemeClr val="dk1"/>
+                        </a:fillRef>
+                        <a:effectRef idx="0">
+                          <a:schemeClr val="dk1"/>
+                        </a:effectRef>
+                        <a:fontRef idx="minor">
+                          <a:schemeClr val="tx1"/>
+                        </a:fontRef>
+                      </wps:style>
+                      <wps:bodyPr/>
+                    </wps:wsp>
+                  </a:graphicData>
+                </a:graphic>
+              </wp:anchor>
+            </w:drawing>
+          </mc:Choice>
+          <mc:Fallback>
+            <w:pict>
+              <v:shapetype w14:anchorId="6B9AF796" id="_x0000_t32" coordsize="21600,21600" o:spt="32" o:oned="t" path="m,l21600,21600e" filled="f">
+                <v:path arrowok="t" fillok="f" o:connecttype="none"/>
+                <o:lock v:ext="edit" shapetype="t"/>
+              </v:shapetype>
+              <v:shape id="מחבר חץ ישר 12" o:spid="_x0000_s1026" type="#_x0000_t32" style="position:absolute;left:0;text-align:left;margin-left:0;margin-top:10.9pt;width:1.65pt;height:10.7pt;flip:y;z-index:251676672;visibility:visible;mso-wrap-style:square;mso-wrap-distance-left:9pt;mso-wrap-distance-top:0;mso-wrap-distance-right:9pt;mso-wrap-distance-bottom:0;mso-position-horizontal:center;mso-position-horizontal-relative:margin;mso-position-vertical:absolute;mso-position-vertical-relative:text" o:gfxdata="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" strokecolor="black [3200]" strokeweight=".5pt">
+                <v:stroke endarrow="block" joinstyle="miter"/>
+                <w10:wrap anchorx="margin"/>
+              </v:shape>
+            </w:pict>
+          </mc:Fallback>
+        </mc:AlternateContent>
+      </w:r>
+      <w:r>
+        <w:rPr>
+          <w:rFonts w:ascii="David" w:eastAsiaTheme="minorEastAsia" w:hAnsi="David" w:cs="David"/>
+          <w:i/>
+          <w:noProof/>
+          <w:rtl/>
+          <w:lang w:val="he-IL"/>
+        </w:rPr>
+        <mc:AlternateContent>
+          <mc:Choice Requires="wps">
+            <w:drawing>
+              <wp:anchor distT="0" distB="0" distL="114300" distR="114300" simplePos="0" relativeHeight="251672576" behindDoc="0" locked="0" layoutInCell="1" allowOverlap="1" wp14:anchorId="41A9FA3F" wp14:editId="257C9AC0">
+                <wp:simplePos x="0" y="0"/>
+                <wp:positionH relativeFrom="column">
+                  <wp:posOffset>1660163</wp:posOffset>
+                </wp:positionH>
+                <wp:positionV relativeFrom="paragraph">
+                  <wp:posOffset>114245</wp:posOffset>
+                </wp:positionV>
+                <wp:extent cx="20901" cy="135853"/>
+                <wp:effectExtent l="38100" t="38100" r="55880" b="17145"/>
+                <wp:wrapNone/>
+                <wp:docPr id="10" name="מחבר חץ ישר 10"/>
+                <wp:cNvGraphicFramePr/>
+                <a:graphic xmlns:a="http://schemas.openxmlformats.org/drawingml/2006/main">
+                  <a:graphicData uri="http://schemas.microsoft.com/office/word/2010/wordprocessingShape">
+                    <wps:wsp>
+                      <wps:cNvCnPr/>
+                      <wps:spPr>
+                        <a:xfrm flipV="1">
+                          <a:off x="0" y="0"/>
+                          <a:ext cx="20901" cy="135853"/>
+                        </a:xfrm>
+                        <a:prstGeom prst="straightConnector1">
+                          <a:avLst/>
+                        </a:prstGeom>
+                        <a:ln>
+                          <a:tailEnd type="triangle"/>
+                        </a:ln>
+                      </wps:spPr>
+                      <wps:style>
+                        <a:lnRef idx="1">
+                          <a:schemeClr val="dk1"/>
+                        </a:lnRef>
+                        <a:fillRef idx="0">
+                          <a:schemeClr val="dk1"/>
+                        </a:fillRef>
+                        <a:effectRef idx="0">
+                          <a:schemeClr val="dk1"/>
+                        </a:effectRef>
+                        <a:fontRef idx="minor">
+                          <a:schemeClr val="tx1"/>
+                        </a:fontRef>
+                      </wps:style>
+                      <wps:bodyPr/>
+                    </wps:wsp>
+                  </a:graphicData>
+                </a:graphic>
+              </wp:anchor>
+            </w:drawing>
+          </mc:Choice>
+          <mc:Fallback>
+            <w:pict>
+              <v:shape w14:anchorId="3061E13B" id="מחבר חץ ישר 10" o:spid="_x0000_s1026" type="#_x0000_t32" style="position:absolute;left:0;text-align:left;margin-left:130.7pt;margin-top:9pt;width:1.65pt;height:10.7pt;flip:y;z-index:251672576;visibility:visible;mso-wrap-style:square;mso-wrap-distance-left:9pt;mso-wrap-distance-top:0;mso-wrap-distance-right:9pt;mso-wrap-distance-bottom:0;mso-position-horizontal:absolute;mso-position-horizontal-relative:text;mso-position-vertical:absolute;mso-position-vertical-relative:text" o:gfxdata="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" strokecolor="black [3200]" strokeweight=".5pt">
+                <v:stroke endarrow="block" joinstyle="miter"/>
+              </v:shape>
+            </w:pict>
+          </mc:Fallback>
+        </mc:AlternateContent>
+      </w:r>
+      <w:r>
+        <w:rPr>
+          <w:rFonts w:ascii="David" w:eastAsiaTheme="minorEastAsia" w:hAnsi="David" w:cs="David"/>
+          <w:i/>
+          <w:noProof/>
+          <w:rtl/>
+        </w:rPr>
+        <mc:AlternateContent>
+          <mc:Choice Requires="wps">
+            <w:drawing>
+              <wp:anchor distT="45720" distB="45720" distL="114300" distR="114300" simplePos="0" relativeHeight="251671552" behindDoc="0" locked="0" layoutInCell="1" allowOverlap="1" wp14:anchorId="1FD0225E" wp14:editId="1DE04778">
+                <wp:simplePos x="0" y="0"/>
+                <wp:positionH relativeFrom="column">
+                  <wp:posOffset>1172137</wp:posOffset>
+                </wp:positionH>
+                <wp:positionV relativeFrom="paragraph">
+                  <wp:posOffset>228745</wp:posOffset>
+                </wp:positionV>
+                <wp:extent cx="1109049" cy="304599"/>
+                <wp:effectExtent l="0" t="0" r="15240" b="19685"/>
+                <wp:wrapNone/>
+                <wp:docPr id="9" name="תיבת טקסט 2"/>
+                <wp:cNvGraphicFramePr>
+                  <a:graphicFrameLocks xmlns:a="http://schemas.openxmlformats.org/drawingml/2006/main"/>
+                </wp:cNvGraphicFramePr>
+                <a:graphic xmlns:a="http://schemas.openxmlformats.org/drawingml/2006/main">
+                  <a:graphicData uri="http://schemas.microsoft.com/office/word/2010/wordprocessingShape">
+                    <wps:wsp>
+                      <wps:cNvSpPr txBox="1">
+                        <a:spLocks noChangeArrowheads="1"/>
+                      </wps:cNvSpPr>
+                      <wps:spPr bwMode="auto">
+                        <a:xfrm flipH="1">
+                          <a:off x="0" y="0"/>
+                          <a:ext cx="1109049" cy="304599"/>
+                        </a:xfrm>
+                        <a:prstGeom prst="rect">
+                          <a:avLst/>
+                        </a:prstGeom>
+                        <a:solidFill>
+                          <a:srgbClr val="FFFFFF"/>
+                        </a:solidFill>
+                        <a:ln w="9525">
+                          <a:solidFill>
+                            <a:srgbClr val="000000"/>
+                          </a:solidFill>
+                          <a:miter lim="800000"/>
+                          <a:headEnd/>
+                          <a:tailEnd/>
+                        </a:ln>
+                      </wps:spPr>
+                      <wps:txbx>
+                        <w:txbxContent>
+                          <w:p>
+                            <w:pPr>
+                              <w:rPr>
+                                <w:rFonts w:hint="cs"/>
+                                <w:sz w:val="12"/>
+                                <w:szCs w:val="12"/>
+                                <w:rtl/>
+                              </w:rPr>
+                            </w:pPr>
+                            <w:proofErr w:type="spellStart"/>
+                            <w:r>
+                              <w:rPr>
+                                <w:rFonts w:hint="cs"/>
+                                <w:sz w:val="12"/>
+                                <w:szCs w:val="12"/>
+                                <w:rtl/>
+                              </w:rPr>
+                              <w:t>מינמליות</w:t>
+                            </w:r>
+                            <w:proofErr w:type="spellEnd"/>
+                            <w:r>
+                              <w:rPr>
+                                <w:rFonts w:hint="cs"/>
+                                <w:sz w:val="12"/>
+                                <w:szCs w:val="12"/>
+                                <w:rtl/>
+                              </w:rPr>
+                              <w:t xml:space="preserve"> של </w:t>
+                            </w:r>
+                            <w:r>
+                              <w:rPr>
+                                <w:sz w:val="12"/>
+                                <w:szCs w:val="12"/>
+                              </w:rPr>
+                              <w:t>y</w:t>
+                            </w:r>
+                            <w:r>
+                              <w:rPr>
+                                <w:rFonts w:hint="cs"/>
+                                <w:sz w:val="12"/>
+                                <w:szCs w:val="12"/>
+                                <w:rtl/>
+                              </w:rPr>
+                              <w:t xml:space="preserve"> (המעבדה הכי קרובה)</w:t>
+                            </w:r>
+                          </w:p>
+                        </w:txbxContent>
+                      </wps:txbx>
+                      <wps:bodyPr rot="0" vert="horz" wrap="square" lIns="91440" tIns="45720" rIns="91440" bIns="45720" anchor="t" anchorCtr="0">
+                        <a:noAutofit/>
+                      </wps:bodyPr>
+                    </wps:wsp>
+                  </a:graphicData>
+                </a:graphic>
+                <wp14:sizeRelH relativeFrom="margin">
+                  <wp14:pctWidth>0</wp14:pctWidth>
+                </wp14:sizeRelH>
+                <wp14:sizeRelV relativeFrom="margin">
+                  <wp14:pctHeight>0</wp14:pctHeight>
+                </wp14:sizeRelV>
+              </wp:anchor>
+            </w:drawing>
+          </mc:Choice>
+          <mc:Fallback>
+            <w:pict>
+              <v:shape w14:anchorId="1FD0225E" id="_x0000_s1029" type="#_x0000_t202" style="position:absolute;left:0;text-align:left;margin-left:92.3pt;margin-top:18pt;width:87.35pt;height:24pt;flip:x;z-index:251671552;visibility:visible;mso-wrap-style:square;mso-width-percent:0;mso-height-percent:0;mso-wrap-distance-left:9pt;mso-wrap-distance-top:3.6pt;mso-wrap-distance-right:9pt;mso-wrap-distance-bottom:3.6pt;mso-position-horizontal:absolute;mso-position-horizontal-relative:text;mso-position-vertical:absolute;mso-position-vertical-relative:text;mso-width-percent:0;mso-height-percent:0;mso-width-relative:margin;mso-height-relative:margin;v-text-anchor:top" o:gfxdata="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">
+                <v:textbox>
+                  <w:txbxContent>
+                    <w:p>
+                      <w:pPr>
+                        <w:rPr>
+                          <w:rFonts w:hint="cs"/>
+                          <w:sz w:val="12"/>
+                          <w:szCs w:val="12"/>
+                          <w:rtl/>
+                        </w:rPr>
+                      </w:pPr>
+                      <w:proofErr w:type="spellStart"/>
+                      <w:r>
+                        <w:rPr>
+                          <w:rFonts w:hint="cs"/>
+                          <w:sz w:val="12"/>
+                          <w:szCs w:val="12"/>
+                          <w:rtl/>
+                        </w:rPr>
+                        <w:t>מינמליות</w:t>
+                      </w:r>
+                      <w:proofErr w:type="spellEnd"/>
+                      <w:r>
+                        <w:rPr>
+                          <w:rFonts w:hint="cs"/>
+                          <w:sz w:val="12"/>
+                          <w:szCs w:val="12"/>
+                          <w:rtl/>
+                        </w:rPr>
+                        <w:t xml:space="preserve"> של </w:t>
+                      </w:r>
+                      <w:r>
+                        <w:rPr>
+                          <w:sz w:val="12"/>
+                          <w:szCs w:val="12"/>
+                        </w:rPr>
+                        <w:t>y</w:t>
+                      </w:r>
+                      <w:r>
+                        <w:rPr>
+                          <w:rFonts w:hint="cs"/>
+                          <w:sz w:val="12"/>
+                          <w:szCs w:val="12"/>
+                          <w:rtl/>
+                        </w:rPr>
+                        <w:t xml:space="preserve"> (המעבדה הכי קרובה)</w:t>
+                      </w:r>
+                    </w:p>
+                  </w:txbxContent>
+                </v:textbox>
+              </v:shape>
+            </w:pict>
+          </mc:Fallback>
+        </mc:AlternateContent>
+      </w:r>
+      <w:r>
+        <w:rPr>
+          <w:rFonts w:ascii="David" w:eastAsiaTheme="minorEastAsia" w:hAnsi="David" w:cs="David"/>
+          <w:i/>
+          <w:noProof/>
+          <w:rtl/>
+        </w:rPr>
+        <mc:AlternateContent>
+          <mc:Choice Requires="wps">
+            <w:drawing>
+              <wp:anchor distT="45720" distB="45720" distL="114300" distR="114300" simplePos="0" relativeHeight="251674624" behindDoc="0" locked="0" layoutInCell="1" allowOverlap="1" wp14:anchorId="4420DB09" wp14:editId="300B0FF1">
+                <wp:simplePos x="0" y="0"/>
+                <wp:positionH relativeFrom="column">
+                  <wp:posOffset>2825623</wp:posOffset>
+                </wp:positionH>
+                <wp:positionV relativeFrom="paragraph">
+                  <wp:posOffset>230814</wp:posOffset>
+                </wp:positionV>
+                <wp:extent cx="1109049" cy="304599"/>
+                <wp:effectExtent l="0" t="0" r="15240" b="19685"/>
+                <wp:wrapNone/>
+                <wp:docPr id="11" name="תיבת טקסט 2"/>
+                <wp:cNvGraphicFramePr>
+                  <a:graphicFrameLocks xmlns:a="http://schemas.openxmlformats.org/drawingml/2006/main"/>
+                </wp:cNvGraphicFramePr>
+                <a:graphic xmlns:a="http://schemas.openxmlformats.org/drawingml/2006/main">
+                  <a:graphicData uri="http://schemas.microsoft.com/office/word/2010/wordprocessingShape">
+                    <wps:wsp>
+                      <wps:cNvSpPr txBox="1">
+                        <a:spLocks noChangeArrowheads="1"/>
+                      </wps:cNvSpPr>
+                      <wps:spPr bwMode="auto">
+                        <a:xfrm flipH="1">
+                          <a:off x="0" y="0"/>
+                          <a:ext cx="1109049" cy="304599"/>
+                        </a:xfrm>
+                        <a:prstGeom prst="rect">
+                          <a:avLst/>
+                        </a:prstGeom>
+                        <a:solidFill>
+                          <a:srgbClr val="FFFFFF"/>
+                        </a:solidFill>
+                        <a:ln w="9525">
+                          <a:solidFill>
+                            <a:srgbClr val="000000"/>
+                          </a:solidFill>
+                          <a:miter lim="800000"/>
+                          <a:headEnd/>
+                          <a:tailEnd/>
+                        </a:ln>
+                      </wps:spPr>
+                      <wps:txbx>
+                        <w:txbxContent>
+                          <w:p>
+                            <w:pPr>
+                              <w:rPr>
+                                <w:rFonts w:hint="cs"/>
+                                <w:sz w:val="12"/>
+                                <w:szCs w:val="12"/>
+                                <w:rtl/>
+                              </w:rPr>
+                            </w:pPr>
+                            <w:r>
+                              <w:rPr>
+                                <w:rFonts w:hint="cs"/>
+                                <w:sz w:val="12"/>
+                                <w:szCs w:val="12"/>
+                                <w:rtl/>
+                              </w:rPr>
+                              <w:t>אי שוויון המשולש</w:t>
+                            </w:r>
+                          </w:p>
+                        </w:txbxContent>
+                      </wps:txbx>
+                      <wps:bodyPr rot="0" vert="horz" wrap="square" lIns="91440" tIns="45720" rIns="91440" bIns="45720" anchor="t" anchorCtr="0">
+                        <a:noAutofit/>
+                      </wps:bodyPr>
+                    </wps:wsp>
+                  </a:graphicData>
+                </a:graphic>
+                <wp14:sizeRelH relativeFrom="margin">
+                  <wp14:pctWidth>0</wp14:pctWidth>
+                </wp14:sizeRelH>
+                <wp14:sizeRelV relativeFrom="margin">
+                  <wp14:pctHeight>0</wp14:pctHeight>
+                </wp14:sizeRelV>
+              </wp:anchor>
+            </w:drawing>
+          </mc:Choice>
+          <mc:Fallback>
+            <w:pict>
+              <v:shape w14:anchorId="4420DB09" id="_x0000_s1030" type="#_x0000_t202" style="position:absolute;left:0;text-align:left;margin-left:222.5pt;margin-top:18.15pt;width:87.35pt;height:24pt;flip:x;z-index:251674624;visibility:visible;mso-wrap-style:square;mso-width-percent:0;mso-height-percent:0;mso-wrap-distance-left:9pt;mso-wrap-distance-top:3.6pt;mso-wrap-distance-right:9pt;mso-wrap-distance-bottom:3.6pt;mso-position-horizontal:absolute;mso-position-horizontal-relative:text;mso-position-vertical:absolute;mso-position-vertical-relative:text;mso-width-percent:0;mso-height-percent:0;mso-width-relative:margin;mso-height-relative:margin;v-text-anchor:top" o:gfxdata="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">
+                <v:textbox>
+                  <w:txbxContent>
+                    <w:p>
+                      <w:pPr>
+                        <w:rPr>
+                          <w:rFonts w:hint="cs"/>
+                          <w:sz w:val="12"/>
+                          <w:szCs w:val="12"/>
+                          <w:rtl/>
+                        </w:rPr>
+                      </w:pPr>
+                      <w:r>
+                        <w:rPr>
+                          <w:rFonts w:hint="cs"/>
+                          <w:sz w:val="12"/>
+                          <w:szCs w:val="12"/>
+                          <w:rtl/>
+                        </w:rPr>
+                        <w:t>אי שוויון המשולש</w:t>
+                      </w:r>
+                    </w:p>
+                  </w:txbxContent>
+                </v:textbox>
+              </v:shape>
+            </w:pict>
+          </mc:Fallback>
+        </mc:AlternateContent>
+      </w:r>
+      <w:r>
+        <w:rPr>
+          <w:rFonts w:ascii="David" w:eastAsiaTheme="minorEastAsia" w:hAnsi="David" w:cs="David" w:hint="cs"/>
+          <w:i/>
+          <w:rtl/>
+        </w:rPr>
+        <w:t>אבל</w:t>
+      </w:r>
+      <w:r>
+        <w:rPr>
+          <w:rFonts w:ascii="David" w:eastAsiaTheme="minorEastAsia" w:hAnsi="David" w:cs="David" w:hint="cs"/>
+          <w:i/>
+          <w:rtl/>
+        </w:rPr>
+        <w:t xml:space="preserve"> מתקיים</w:t>
+      </w:r>
+      <w:r>
+        <w:rPr>
+          <w:rFonts w:ascii="David" w:eastAsiaTheme="minorEastAsia" w:hAnsi="David" w:cs="David" w:hint="cs"/>
+          <w:i/>
+          <w:rtl/>
+        </w:rPr>
+        <w:t xml:space="preserve"> </w:t>
+      </w:r>
+      <m:oMath>
+        <m:r>
+          <w:rPr>
+            <w:rFonts w:ascii="Cambria Math" w:eastAsiaTheme="minorEastAsia" w:hAnsi="Cambria Math" w:cs="David"/>
+            <w:sz w:val="18"/>
+            <w:szCs w:val="18"/>
+          </w:rPr>
+          <m:t>y*</m:t>
+        </m:r>
+        <m:sSub>
+          <m:sSubPr>
+            <m:ctrlPr>
+              <w:rPr>
+                <w:rFonts w:ascii="Cambria Math" w:hAnsi="Cambria Math" w:cs="David"/>
+                <w:i/>
+                <w:sz w:val="18"/>
+                <w:szCs w:val="18"/>
+              </w:rPr>
+            </m:ctrlPr>
+          </m:sSubPr>
+          <m:e>
+            <m:r>
+              <w:rPr>
+                <w:rFonts w:ascii="Cambria Math" w:hAnsi="Cambria Math" w:cs="David"/>
+                <w:sz w:val="18"/>
+                <w:szCs w:val="18"/>
+              </w:rPr>
+              <m:t>d</m:t>
+            </m:r>
+          </m:e>
+          <m:sub>
+            <m:r>
+              <w:rPr>
+                <w:rFonts w:ascii="Cambria Math" w:hAnsi="Cambria Math" w:cs="David"/>
+                <w:sz w:val="18"/>
+                <w:szCs w:val="18"/>
+              </w:rPr>
+              <m:t>i</m:t>
+            </m:r>
+          </m:sub>
+        </m:sSub>
+        <m:r>
+          <w:rPr>
+            <w:rFonts w:ascii="Cambria Math" w:eastAsiaTheme="minorEastAsia" w:hAnsi="Cambria Math" w:cs="David"/>
+            <w:sz w:val="18"/>
+            <w:szCs w:val="18"/>
+          </w:rPr>
+          <m:t>.roomates</m:t>
+        </m:r>
+        <m:r>
+          <w:rPr>
+            <w:rFonts w:ascii="Cambria Math" w:hAnsi="Cambria Math" w:cs="David"/>
+            <w:sz w:val="18"/>
+            <w:szCs w:val="18"/>
+          </w:rPr>
+          <m:t>≤</m:t>
+        </m:r>
+        <m:r>
+          <w:rPr>
+            <w:rFonts w:ascii="Cambria Math" w:hAnsi="Cambria Math" w:cs="David"/>
+            <w:sz w:val="18"/>
+            <w:szCs w:val="18"/>
+          </w:rPr>
+          <m:t>dist</m:t>
+        </m:r>
+        <m:d>
+          <m:dPr>
+            <m:ctrlPr>
+              <w:rPr>
+                <w:rFonts w:ascii="Cambria Math" w:hAnsi="Cambria Math" w:cs="David"/>
+                <w:i/>
+                <w:sz w:val="18"/>
+                <w:szCs w:val="18"/>
+              </w:rPr>
+            </m:ctrlPr>
+          </m:dPr>
+          <m:e>
+            <m:sSub>
+              <m:sSubPr>
+                <m:ctrlPr>
+                  <w:rPr>
+                    <w:rFonts w:ascii="Cambria Math" w:hAnsi="Cambria Math" w:cs="David"/>
+                    <w:i/>
+                    <w:sz w:val="18"/>
+                    <w:szCs w:val="18"/>
+                  </w:rPr>
+                </m:ctrlPr>
+              </m:sSubPr>
+              <m:e>
+                <m:r>
+                  <w:rPr>
+                    <w:rFonts w:ascii="Cambria Math" w:hAnsi="Cambria Math" w:cs="David"/>
+                    <w:sz w:val="18"/>
+                    <w:szCs w:val="18"/>
+                  </w:rPr>
+                  <m:t>d</m:t>
+                </m:r>
+              </m:e>
+              <m:sub>
+                <m:r>
+                  <w:rPr>
+                    <w:rFonts w:ascii="Cambria Math" w:hAnsi="Cambria Math" w:cs="David"/>
+                    <w:sz w:val="18"/>
+                    <w:szCs w:val="18"/>
+                  </w:rPr>
+                  <m:t>i</m:t>
+                </m:r>
+              </m:sub>
+            </m:sSub>
+            <m:r>
+              <w:rPr>
+                <w:rFonts w:ascii="Cambria Math" w:hAnsi="Cambria Math" w:cs="David"/>
+                <w:sz w:val="18"/>
+                <w:szCs w:val="18"/>
+              </w:rPr>
+              <m:t>,</m:t>
+            </m:r>
+            <m:sSub>
+              <m:sSubPr>
+                <m:ctrlPr>
+                  <w:rPr>
+                    <w:rFonts w:ascii="Cambria Math" w:hAnsi="Cambria Math" w:cs="David"/>
+                    <w:i/>
+                    <w:sz w:val="18"/>
+                    <w:szCs w:val="18"/>
+                  </w:rPr>
+                </m:ctrlPr>
+              </m:sSubPr>
+              <m:e>
+                <m:r>
+                  <w:rPr>
+                    <w:rFonts w:ascii="Cambria Math" w:hAnsi="Cambria Math" w:cs="David"/>
+                    <w:sz w:val="18"/>
+                    <w:szCs w:val="18"/>
+                  </w:rPr>
+                  <m:t>lab</m:t>
+                </m:r>
+              </m:e>
+              <m:sub>
+                <m:r>
+                  <w:rPr>
+                    <w:rFonts w:ascii="Cambria Math" w:hAnsi="Cambria Math" w:cs="David"/>
+                    <w:sz w:val="18"/>
+                    <w:szCs w:val="18"/>
+                  </w:rPr>
+                  <m:t>i+1</m:t>
+                </m:r>
+              </m:sub>
+            </m:sSub>
+          </m:e>
+        </m:d>
+        <m:r>
+          <w:rPr>
+            <w:rFonts w:ascii="Cambria Math" w:hAnsi="Cambria Math" w:cs="David"/>
+            <w:sz w:val="18"/>
+            <w:szCs w:val="18"/>
+          </w:rPr>
+          <m:t>*</m:t>
+        </m:r>
+        <m:sSub>
+          <m:sSubPr>
+            <m:ctrlPr>
+              <w:rPr>
+                <w:rFonts w:ascii="Cambria Math" w:hAnsi="Cambria Math" w:cs="David"/>
+                <w:i/>
+                <w:sz w:val="18"/>
+                <w:szCs w:val="18"/>
+              </w:rPr>
+            </m:ctrlPr>
+          </m:sSubPr>
+          <m:e>
+            <m:r>
+              <w:rPr>
+                <w:rFonts w:ascii="Cambria Math" w:hAnsi="Cambria Math" w:cs="David"/>
+                <w:sz w:val="18"/>
+                <w:szCs w:val="18"/>
+              </w:rPr>
+              <m:t>d</m:t>
+            </m:r>
+          </m:e>
+          <m:sub>
+            <m:r>
+              <w:rPr>
+                <w:rFonts w:ascii="Cambria Math" w:hAnsi="Cambria Math" w:cs="David"/>
+                <w:sz w:val="18"/>
+                <w:szCs w:val="18"/>
+              </w:rPr>
+              <m:t>i</m:t>
+            </m:r>
+          </m:sub>
+        </m:sSub>
+        <m:r>
+          <w:rPr>
+            <w:rFonts w:ascii="Cambria Math" w:eastAsiaTheme="minorEastAsia" w:hAnsi="Cambria Math" w:cs="David"/>
+            <w:sz w:val="18"/>
+            <w:szCs w:val="18"/>
+          </w:rPr>
+          <m:t>.roomates</m:t>
+        </m:r>
+        <m:r>
+          <w:rPr>
+            <w:rFonts w:ascii="Cambria Math" w:eastAsiaTheme="minorEastAsia" w:hAnsi="Cambria Math" w:cs="David"/>
+            <w:sz w:val="18"/>
+            <w:szCs w:val="18"/>
+          </w:rPr>
+          <m:t>≤</m:t>
+        </m:r>
+        <m:r>
+          <w:rPr>
+            <w:rFonts w:ascii="Cambria Math" w:eastAsiaTheme="minorEastAsia" w:hAnsi="Cambria Math" w:cs="David"/>
+            <w:sz w:val="18"/>
+            <w:szCs w:val="18"/>
+          </w:rPr>
+          <m:t>(</m:t>
+        </m:r>
+        <m:r>
+          <w:rPr>
+            <w:rFonts w:ascii="Cambria Math" w:hAnsi="Cambria Math" w:cs="David"/>
+            <w:sz w:val="18"/>
+            <w:szCs w:val="18"/>
+          </w:rPr>
+          <m:t>dist</m:t>
+        </m:r>
+        <m:d>
+          <m:dPr>
+            <m:ctrlPr>
+              <w:rPr>
+                <w:rFonts w:ascii="Cambria Math" w:hAnsi="Cambria Math" w:cs="David"/>
+                <w:i/>
+                <w:sz w:val="18"/>
+                <w:szCs w:val="18"/>
+              </w:rPr>
+            </m:ctrlPr>
+          </m:dPr>
+          <m:e>
+            <m:sSub>
+              <m:sSubPr>
+                <m:ctrlPr>
+                  <w:rPr>
+                    <w:rFonts w:ascii="Cambria Math" w:hAnsi="Cambria Math" w:cs="David"/>
+                    <w:i/>
+                    <w:sz w:val="18"/>
+                    <w:szCs w:val="18"/>
+                  </w:rPr>
+                </m:ctrlPr>
+              </m:sSubPr>
+              <m:e>
+                <m:r>
+                  <w:rPr>
+                    <w:rFonts w:ascii="Cambria Math" w:hAnsi="Cambria Math" w:cs="David"/>
+                    <w:sz w:val="18"/>
+                    <w:szCs w:val="18"/>
+                  </w:rPr>
+                  <m:t>d</m:t>
+                </m:r>
+              </m:e>
+              <m:sub>
+                <m:r>
+                  <w:rPr>
+                    <w:rFonts w:ascii="Cambria Math" w:hAnsi="Cambria Math" w:cs="David"/>
+                    <w:sz w:val="18"/>
+                    <w:szCs w:val="18"/>
+                  </w:rPr>
+                  <m:t>i</m:t>
+                </m:r>
+              </m:sub>
+            </m:sSub>
+            <m:r>
+              <w:rPr>
+                <w:rFonts w:ascii="Cambria Math" w:hAnsi="Cambria Math" w:cs="David"/>
+                <w:sz w:val="18"/>
+                <w:szCs w:val="18"/>
+              </w:rPr>
+              <m:t>,</m:t>
+            </m:r>
+            <m:sSub>
+              <m:sSubPr>
+                <m:ctrlPr>
+                  <w:rPr>
+                    <w:rFonts w:ascii="Cambria Math" w:hAnsi="Cambria Math" w:cs="David"/>
+                    <w:i/>
+                    <w:sz w:val="18"/>
+                    <w:szCs w:val="18"/>
+                  </w:rPr>
+                </m:ctrlPr>
+              </m:sSubPr>
+              <m:e>
+                <m:r>
+                  <w:rPr>
+                    <w:rFonts w:ascii="Cambria Math" w:hAnsi="Cambria Math" w:cs="David"/>
+                    <w:sz w:val="18"/>
+                    <w:szCs w:val="18"/>
+                  </w:rPr>
+                  <m:t>d</m:t>
+                </m:r>
+              </m:e>
+              <m:sub>
+                <m:r>
+                  <w:rPr>
+                    <w:rFonts w:ascii="Cambria Math" w:hAnsi="Cambria Math" w:cs="David"/>
+                    <w:sz w:val="18"/>
+                    <w:szCs w:val="18"/>
+                  </w:rPr>
+                  <m:t>i+1</m:t>
+                </m:r>
+              </m:sub>
+            </m:sSub>
+          </m:e>
+        </m:d>
+        <m:r>
+          <w:rPr>
+            <w:rFonts w:ascii="Cambria Math" w:hAnsi="Cambria Math" w:cs="David"/>
+            <w:sz w:val="18"/>
+            <w:szCs w:val="18"/>
+          </w:rPr>
+          <m:t>+x)</m:t>
+        </m:r>
+        <m:r>
+          <w:rPr>
+            <w:rFonts w:ascii="Cambria Math" w:hAnsi="Cambria Math" w:cs="David"/>
+            <w:sz w:val="18"/>
+            <w:szCs w:val="18"/>
+          </w:rPr>
+          <m:t>*</m:t>
+        </m:r>
+        <m:sSub>
+          <m:sSubPr>
+            <m:ctrlPr>
+              <w:rPr>
+                <w:rFonts w:ascii="Cambria Math" w:hAnsi="Cambria Math" w:cs="David"/>
+                <w:i/>
+                <w:sz w:val="18"/>
+                <w:szCs w:val="18"/>
+              </w:rPr>
+            </m:ctrlPr>
+          </m:sSubPr>
+          <m:e>
+            <m:r>
+              <w:rPr>
+                <w:rFonts w:ascii="Cambria Math" w:hAnsi="Cambria Math" w:cs="David"/>
+                <w:sz w:val="18"/>
+                <w:szCs w:val="18"/>
+              </w:rPr>
+              <m:t>d</m:t>
+            </m:r>
+          </m:e>
+          <m:sub>
+            <m:r>
+              <w:rPr>
+                <w:rFonts w:ascii="Cambria Math" w:hAnsi="Cambria Math" w:cs="David"/>
+                <w:sz w:val="18"/>
+                <w:szCs w:val="18"/>
+              </w:rPr>
+              <m:t>i</m:t>
+            </m:r>
+          </m:sub>
+        </m:sSub>
+        <m:r>
+          <w:rPr>
+            <w:rFonts w:ascii="Cambria Math" w:eastAsiaTheme="minorEastAsia" w:hAnsi="Cambria Math" w:cs="David"/>
+            <w:sz w:val="18"/>
+            <w:szCs w:val="18"/>
+          </w:rPr>
+          <m:t>.roomates</m:t>
+        </m:r>
+      </m:oMath>
+      <w:r>
+        <w:rPr>
+          <w:rFonts w:ascii="David" w:eastAsiaTheme="minorEastAsia" w:hAnsi="David" w:cs="David" w:hint="cs"/>
+          <w:i/>
+          <w:rtl/>
+        </w:rPr>
+        <w:t xml:space="preserve"> </w:t>
+      </w:r>
+      <w:r>
+        <w:rPr>
+          <w:rFonts w:ascii="David" w:eastAsiaTheme="minorEastAsia" w:hAnsi="David" w:cs="David" w:hint="cs"/>
+          <w:i/>
+          <w:rtl/>
+        </w:rPr>
+        <w:t>.</w:t>
+      </w:r>
+      <w:r>
+        <w:rPr>
+          <w:rFonts w:ascii="David" w:eastAsiaTheme="minorEastAsia" w:hAnsi="David" w:cs="David" w:hint="cs"/>
+          <w:i/>
+          <w:rtl/>
+        </w:rPr>
+        <w:t xml:space="preserve"> הגענו לסתירה ולכן ההנחה אינה נכונה.</w:t>
+      </w:r>
+    </w:p>
+    <w:p>
+      <w:pPr>
+        <w:tabs>
+          <w:tab w:val="left" w:pos="2506"/>
+        </w:tabs>
+        <w:jc w:val="both"/>
+        <w:rPr>
+          <w:rFonts w:ascii="David" w:eastAsiaTheme="minorEastAsia" w:hAnsi="David" w:cs="David" w:hint="cs"/>
+          <w:i/>
+          <w:rtl/>
+        </w:rPr>
+      </w:pPr>
+    </w:p>
+    <w:p>
+      <w:pPr>
+        <w:tabs>
+          <w:tab w:val="left" w:pos="2506"/>
+        </w:tabs>
+        <w:jc w:val="both"/>
+        <w:rPr>
+          <w:rFonts w:ascii="David" w:eastAsiaTheme="minorEastAsia" w:hAnsi="David" w:cs="David" w:hint="cs"/>
+          <w:i/>
+          <w:rtl/>
+        </w:rPr>
+      </w:pPr>
+    </w:p>
+    <w:p>
+      <w:pPr>
+        <w:tabs>
+          <w:tab w:val="left" w:pos="2506"/>
+        </w:tabs>
+        <w:jc w:val="both"/>
+        <w:rPr>
+          <w:rFonts w:ascii="David" w:hAnsi="David" w:cs="David"/>
+          <w:i/>
+          <w:rtl/>
+        </w:rPr>
+      </w:pPr>
+      <w:r>
+        <w:rPr>
+          <w:rFonts w:ascii="David" w:hAnsi="David" w:cs="David" w:hint="cs"/>
+          <w:i/>
+          <w:rtl/>
+        </w:rPr>
+        <w:t>35.</w:t>
+      </w:r>
+      <w:r>
+        <w:rPr>
+          <w:rFonts w:ascii="David" w:hAnsi="David" w:cs="David" w:hint="cs"/>
+          <w:i/>
+        </w:rPr>
+        <w:t xml:space="preserve"> </w:t>
+      </w:r>
+      <w:r>
+        <w:rPr>
+          <w:rFonts w:ascii="David" w:hAnsi="David" w:cs="David"/>
+          <w:i/>
+        </w:rPr>
+        <w:t>MDA(</w:t>
+      </w:r>
+      <w:proofErr w:type="spellStart"/>
+      <w:r>
+        <w:rPr>
+          <w:rFonts w:ascii="David" w:hAnsi="David" w:cs="David"/>
+          <w:i/>
+        </w:rPr>
+        <w:t>moderate_MDA</w:t>
+      </w:r>
+      <w:proofErr w:type="spellEnd"/>
+      <w:r>
+        <w:rPr>
+          <w:rFonts w:ascii="David" w:hAnsi="David" w:cs="David"/>
+          <w:i/>
+        </w:rPr>
+        <w:t>(8):</w:t>
+      </w:r>
+      <w:proofErr w:type="spellStart"/>
+      <w:r>
+        <w:rPr>
+          <w:rFonts w:ascii="David" w:hAnsi="David" w:cs="David"/>
+          <w:b/>
+          <w:bCs/>
+          <w:i/>
+        </w:rPr>
+        <w:t>TestsTravelDistance</w:t>
+      </w:r>
+      <w:proofErr w:type="spellEnd"/>
+      <w:r>
+        <w:rPr>
+          <w:rFonts w:ascii="David" w:hAnsi="David" w:cs="David"/>
+          <w:i/>
+        </w:rPr>
+        <w:t>)   A* (h=MDA-</w:t>
+      </w:r>
+      <w:proofErr w:type="spellStart"/>
+      <w:r>
+        <w:rPr>
+          <w:rFonts w:ascii="David" w:hAnsi="David" w:cs="David"/>
+          <w:i/>
+        </w:rPr>
+        <w:t>TimeObjectiveSumOfMinAirDistFromLab</w:t>
+      </w:r>
+      <w:proofErr w:type="spellEnd"/>
+      <w:r>
+        <w:rPr>
+          <w:rFonts w:ascii="David" w:hAnsi="David" w:cs="David"/>
+          <w:i/>
+        </w:rPr>
+        <w:t xml:space="preserve">, w=0.500)   time: 114.95   #dev: 51388   |space|: 88474    </w:t>
+      </w:r>
+      <w:proofErr w:type="spellStart"/>
+      <w:r>
+        <w:rPr>
+          <w:rFonts w:ascii="David" w:hAnsi="David" w:cs="David"/>
+          <w:i/>
+        </w:rPr>
+        <w:t>total_g_cost</w:t>
+      </w:r>
+      <w:proofErr w:type="spellEnd"/>
+      <w:r>
+        <w:rPr>
+          <w:rFonts w:ascii="David" w:hAnsi="David" w:cs="David"/>
+          <w:i/>
+        </w:rPr>
+        <w:t xml:space="preserve">: 131265.15303   </w:t>
+      </w:r>
+      <w:proofErr w:type="spellStart"/>
+      <w:r>
+        <w:rPr>
+          <w:rFonts w:ascii="David" w:hAnsi="David" w:cs="David"/>
+          <w:i/>
+        </w:rPr>
+        <w:t>total_cost</w:t>
+      </w:r>
+      <w:proofErr w:type="spellEnd"/>
+      <w:r>
+        <w:rPr>
+          <w:rFonts w:ascii="David" w:hAnsi="David" w:cs="David"/>
+          <w:i/>
+        </w:rPr>
+        <w:t xml:space="preserve">: </w:t>
+      </w:r>
+      <w:proofErr w:type="spellStart"/>
+      <w:r>
+        <w:rPr>
+          <w:rFonts w:ascii="David" w:hAnsi="David" w:cs="David"/>
+          <w:i/>
+        </w:rPr>
+        <w:t>MDACost</w:t>
+      </w:r>
+      <w:proofErr w:type="spellEnd"/>
+      <w:r>
+        <w:rPr>
+          <w:rFonts w:ascii="David" w:hAnsi="David" w:cs="David"/>
+          <w:i/>
+        </w:rPr>
+        <w:t>(</w:t>
+      </w:r>
+      <w:proofErr w:type="spellStart"/>
+      <w:r>
+        <w:rPr>
+          <w:rFonts w:ascii="David" w:hAnsi="David" w:cs="David"/>
+          <w:i/>
+        </w:rPr>
+        <w:t>dist</w:t>
+      </w:r>
+      <w:proofErr w:type="spellEnd"/>
+      <w:r>
+        <w:rPr>
+          <w:rFonts w:ascii="David" w:hAnsi="David" w:cs="David"/>
+          <w:i/>
+        </w:rPr>
+        <w:t>=  93226.428m, money=    127.199NIS, tests-travel</w:t>
+      </w:r>
+      <w:r>
+        <w:rPr>
+          <w:rFonts w:ascii="David" w:hAnsi="David" w:cs="David"/>
+          <w:b/>
+          <w:bCs/>
+          <w:i/>
+        </w:rPr>
+        <w:t>= 131265.153m</w:t>
+      </w:r>
+      <w:r>
+        <w:rPr>
+          <w:rFonts w:ascii="David" w:hAnsi="David" w:cs="David"/>
+          <w:i/>
+        </w:rPr>
+        <w:t>)</w:t>
+      </w:r>
+    </w:p>
+    <w:p>
+      <w:pPr>
+        <w:tabs>
+          <w:tab w:val="left" w:pos="2506"/>
+        </w:tabs>
+        <w:jc w:val="both"/>
+        <w:rPr>
+          <w:rFonts w:ascii="David" w:hAnsi="David" w:cs="David"/>
+          <w:i/>
+          <w:rtl/>
+        </w:rPr>
+      </w:pPr>
+    </w:p>
+    <w:p>
+      <w:pPr>
+        <w:tabs>
+          <w:tab w:val="left" w:pos="2506"/>
+        </w:tabs>
+        <w:jc w:val="both"/>
+        <w:rPr>
+          <w:rFonts w:ascii="David" w:eastAsiaTheme="minorEastAsia" w:hAnsi="David" w:cs="David" w:hint="cs"/>
+          <w:i/>
+          <w:rtl/>
+        </w:rPr>
+      </w:pPr>
+      <w:r>
+        <w:rPr>
+          <w:rFonts w:ascii="David" w:eastAsiaTheme="minorEastAsia" w:hAnsi="David" w:cs="David" w:hint="cs"/>
+          <w:i/>
+          <w:rtl/>
+        </w:rPr>
+        <w:t xml:space="preserve">ראשית כל, מכיוון שהיוריסטיקה שהשתמשנו בה  קבילה, הפתרון שקיבלנו לפי </w:t>
+      </w:r>
+      <w:proofErr w:type="spellStart"/>
+      <w:r>
+        <w:rPr>
+          <w:rFonts w:ascii="David" w:eastAsiaTheme="minorEastAsia" w:hAnsi="David" w:cs="David" w:hint="cs"/>
+          <w:i/>
+          <w:rtl/>
+        </w:rPr>
+        <w:t>פונקצית</w:t>
+      </w:r>
+      <w:proofErr w:type="spellEnd"/>
+      <w:r>
+        <w:rPr>
+          <w:rFonts w:ascii="David" w:eastAsiaTheme="minorEastAsia" w:hAnsi="David" w:cs="David" w:hint="cs"/>
+          <w:i/>
+          <w:rtl/>
+        </w:rPr>
+        <w:t xml:space="preserve"> מחיר </w:t>
+      </w:r>
+      <w:r>
+        <w:rPr>
+          <w:rFonts w:ascii="David" w:eastAsiaTheme="minorEastAsia" w:hAnsi="David" w:cs="David" w:hint="cs"/>
+          <w:i/>
+          <w:rtl/>
+        </w:rPr>
+        <w:t xml:space="preserve">זו בהכרח אופטימלי (וניתן להשוות את המחיר שקיבלנו לעומת </w:t>
+      </w:r>
+      <w:proofErr w:type="spellStart"/>
+      <w:r>
+        <w:rPr>
+          <w:rFonts w:ascii="David" w:eastAsiaTheme="minorEastAsia" w:hAnsi="David" w:cs="David"/>
+          <w:i/>
+        </w:rPr>
+        <w:t>test_travel_cost</w:t>
+      </w:r>
+      <w:proofErr w:type="spellEnd"/>
+      <w:r>
+        <w:rPr>
+          <w:rFonts w:ascii="David" w:eastAsiaTheme="minorEastAsia" w:hAnsi="David" w:cs="David" w:hint="cs"/>
+          <w:i/>
+          <w:rtl/>
+        </w:rPr>
+        <w:t xml:space="preserve"> שחישבנו בסעיף 32 עם אלגוריתם </w:t>
+      </w:r>
+      <w:proofErr w:type="spellStart"/>
+      <w:r>
+        <w:rPr>
+          <w:rFonts w:ascii="David" w:eastAsiaTheme="minorEastAsia" w:hAnsi="David" w:cs="David"/>
+          <w:i/>
+        </w:rPr>
+        <w:t>uniforn_cost</w:t>
+      </w:r>
+      <w:proofErr w:type="spellEnd"/>
+      <w:r>
+        <w:rPr>
+          <w:rFonts w:ascii="David" w:eastAsiaTheme="minorEastAsia" w:hAnsi="David" w:cs="David" w:hint="cs"/>
+          <w:i/>
+          <w:rtl/>
+        </w:rPr>
+        <w:t>).</w:t>
+      </w:r>
+      <w:r>
+        <w:rPr>
+          <w:rFonts w:ascii="David" w:eastAsiaTheme="minorEastAsia" w:hAnsi="David" w:cs="David" w:hint="cs"/>
+          <w:i/>
+          <w:rtl/>
+        </w:rPr>
+        <w:t xml:space="preserve">ניתן לראות כי בהשוואה לסעיף 32 קיבלנו אופטימליות מבחינת המחיר של </w:t>
+      </w:r>
+      <w:proofErr w:type="spellStart"/>
+      <w:r>
+        <w:rPr>
+          <w:rFonts w:ascii="David" w:eastAsiaTheme="minorEastAsia" w:hAnsi="David" w:cs="David"/>
+          <w:i/>
+        </w:rPr>
+        <w:t>test_travel</w:t>
+      </w:r>
+      <w:proofErr w:type="spellEnd"/>
+      <w:r>
+        <w:rPr>
+          <w:rFonts w:ascii="David" w:eastAsiaTheme="minorEastAsia" w:hAnsi="David" w:cs="David" w:hint="cs"/>
+          <w:i/>
+          <w:rtl/>
+        </w:rPr>
+        <w:t xml:space="preserve"> ואילו מבחינת</w:t>
+      </w:r>
+      <w:r>
+        <w:rPr>
+          <w:rFonts w:ascii="David" w:eastAsiaTheme="minorEastAsia" w:hAnsi="David" w:cs="David" w:hint="cs"/>
+          <w:i/>
+          <w:rtl/>
+        </w:rPr>
+        <w:t xml:space="preserve"> מחיר לפי מרחק או לפי מחיר דלק קיבלנו מחיר לא אופטימלי לעומת סעיף 32)</w:t>
+      </w:r>
+      <w:r>
+        <w:rPr>
+          <w:rFonts w:ascii="David" w:eastAsiaTheme="minorEastAsia" w:hAnsi="David" w:cs="David" w:hint="cs"/>
+          <w:i/>
+          <w:rtl/>
+        </w:rPr>
+        <w:t xml:space="preserve">. </w:t>
       </w:r>
     </w:p>
     <w:sectPr>
@@ -6545,7 +10548,6 @@
   <w:style w:type="character" w:default="1" w:styleId="a0">
     <w:name w:val="Default Paragraph Font"/>
     <w:uiPriority w:val="1"/>
-    <w:semiHidden/>
     <w:unhideWhenUsed/>
   </w:style>
   <w:style w:type="table" w:default="1" w:styleId="a1">

</xml_diff>